<commit_message>
Preparing description of Spring Cloud
</commit_message>
<xml_diff>
--- a/Microservices with Spring Cloud.docx
+++ b/Microservices with Spring Cloud.docx
@@ -1,6 +1,6 @@
 
 <file path=word/document.xml><?xml version="1.0" encoding="utf-8"?>
-<w:document xmlns:wpc="http://schemas.microsoft.com/office/word/2010/wordprocessingCanvas" xmlns:cx="http://schemas.microsoft.com/office/drawing/2014/chartex" xmlns:cx1="http://schemas.microsoft.com/office/drawing/2015/9/8/chartex" xmlns:cx2="http://schemas.microsoft.com/office/drawing/2015/10/21/chartex" xmlns:cx3="http://schemas.microsoft.com/office/drawing/2016/5/9/chartex" xmlns:cx4="http://schemas.microsoft.com/office/drawing/2016/5/10/chartex" xmlns:cx5="http://schemas.microsoft.com/office/drawing/2016/5/11/chartex" xmlns:cx6="http://schemas.microsoft.com/office/drawing/2016/5/12/chartex" xmlns:cx7="http://schemas.microsoft.com/office/drawing/2016/5/13/chartex" xmlns:cx8="http://schemas.microsoft.com/office/drawing/2016/5/14/chartex" xmlns:mc="http://schemas.openxmlformats.org/markup-compatibility/2006" xmlns:aink="http://schemas.microsoft.com/office/drawing/2016/ink" xmlns:am3d="http://schemas.microsoft.com/office/drawing/2017/model3d" xmlns:o="urn:schemas-microsoft-com:office:office" xmlns:r="http://schemas.openxmlformats.org/officeDocument/2006/relationships" xmlns:m="http://schemas.openxmlformats.org/officeDocument/2006/math" xmlns:v="urn:schemas-microsoft-com:vml" xmlns:wp14="http://schemas.microsoft.com/office/word/2010/wordprocessingDrawing" xmlns:wp="http://schemas.openxmlformats.org/drawingml/2006/wordprocessingDrawing" xmlns:w10="urn:schemas-microsoft-com:office:word" xmlns:w="http://schemas.openxmlformats.org/wordprocessingml/2006/main" xmlns:w14="http://schemas.microsoft.com/office/word/2010/wordml" xmlns:w15="http://schemas.microsoft.com/office/word/2012/wordml" xmlns:w16cid="http://schemas.microsoft.com/office/word/2016/wordml/cid" xmlns:w16se="http://schemas.microsoft.com/office/word/2015/wordml/symex" xmlns:wpg="http://schemas.microsoft.com/office/word/2010/wordprocessingGroup" xmlns:wpi="http://schemas.microsoft.com/office/word/2010/wordprocessingInk" xmlns:wne="http://schemas.microsoft.com/office/word/2006/wordml" xmlns:wps="http://schemas.microsoft.com/office/word/2010/wordprocessingShape" mc:Ignorable="w14 w15 w16se w16cid wp14">
+<w:document xmlns:wpc="http://schemas.microsoft.com/office/word/2010/wordprocessingCanvas" xmlns:cx="http://schemas.microsoft.com/office/drawing/2014/chartex" xmlns:cx1="http://schemas.microsoft.com/office/drawing/2015/9/8/chartex" xmlns:mc="http://schemas.openxmlformats.org/markup-compatibility/2006" xmlns:o="urn:schemas-microsoft-com:office:office" xmlns:r="http://schemas.openxmlformats.org/officeDocument/2006/relationships" xmlns:m="http://schemas.openxmlformats.org/officeDocument/2006/math" xmlns:v="urn:schemas-microsoft-com:vml" xmlns:wp14="http://schemas.microsoft.com/office/word/2010/wordprocessingDrawing" xmlns:wp="http://schemas.openxmlformats.org/drawingml/2006/wordprocessingDrawing" xmlns:w10="urn:schemas-microsoft-com:office:word" xmlns:w="http://schemas.openxmlformats.org/wordprocessingml/2006/main" xmlns:w14="http://schemas.microsoft.com/office/word/2010/wordml" xmlns:w15="http://schemas.microsoft.com/office/word/2012/wordml" xmlns:w16se="http://schemas.microsoft.com/office/word/2015/wordml/symex" xmlns:wpg="http://schemas.microsoft.com/office/word/2010/wordprocessingGroup" xmlns:wpi="http://schemas.microsoft.com/office/word/2010/wordprocessingInk" xmlns:wne="http://schemas.microsoft.com/office/word/2006/wordml" xmlns:wps="http://schemas.microsoft.com/office/word/2010/wordprocessingShape" mc:Ignorable="w14 w15 w16se wp14">
   <w:body>
     <w:p>
       <w:pPr>
@@ -311,6 +311,7 @@
       <w:r>
         <w:rPr>
           <w:noProof/>
+          <w:lang w:eastAsia="pl-PL"/>
         </w:rPr>
         <w:drawing>
           <wp:inline distT="0" distB="0" distL="0" distR="0">
@@ -524,6 +525,7 @@
       <w:r>
         <w:rPr>
           <w:noProof/>
+          <w:lang w:eastAsia="pl-PL"/>
         </w:rPr>
         <w:drawing>
           <wp:inline distT="0" distB="0" distL="0" distR="0">
@@ -676,6 +678,7 @@
       <w:r>
         <w:rPr>
           <w:noProof/>
+          <w:lang w:eastAsia="pl-PL"/>
         </w:rPr>
         <w:drawing>
           <wp:inline distT="0" distB="0" distL="0" distR="0">
@@ -738,6 +741,7 @@
       <w:r>
         <w:rPr>
           <w:noProof/>
+          <w:lang w:eastAsia="pl-PL"/>
         </w:rPr>
         <w:drawing>
           <wp:inline distT="0" distB="0" distL="0" distR="0">
@@ -985,6 +989,7 @@
       <w:r>
         <w:rPr>
           <w:noProof/>
+          <w:lang w:eastAsia="pl-PL"/>
         </w:rPr>
         <w:drawing>
           <wp:inline distT="0" distB="0" distL="0" distR="0">
@@ -1078,6 +1083,7 @@
       <w:r>
         <w:rPr>
           <w:noProof/>
+          <w:lang w:eastAsia="pl-PL"/>
         </w:rPr>
         <w:lastRenderedPageBreak/>
         <w:drawing>
@@ -1371,13 +1377,7 @@
         <w:rPr>
           <w:color w:val="FF0000"/>
         </w:rPr>
-        <w:t>&lt;</w:t>
-      </w:r>
-      <w:r>
-        <w:rPr>
-          <w:color w:val="FF0000"/>
-        </w:rPr>
-        <w:t>/</w:t>
+        <w:t>&lt;/</w:t>
       </w:r>
       <w:proofErr w:type="spellStart"/>
       <w:r>
@@ -1941,13 +1941,7 @@
         <w:rPr>
           <w:b/>
         </w:rPr>
-        <w:t>d</w:t>
-      </w:r>
-      <w:r>
-        <w:rPr>
-          <w:b/>
-        </w:rPr>
-        <w:t>ev</w:t>
+        <w:t>dev</w:t>
       </w:r>
       <w:proofErr w:type="spellEnd"/>
     </w:p>
@@ -2256,6 +2250,7 @@
       <w:r>
         <w:rPr>
           <w:noProof/>
+          <w:lang w:eastAsia="pl-PL"/>
         </w:rPr>
         <w:lastRenderedPageBreak/>
         <w:drawing>
@@ -2326,6 +2321,7 @@
       <w:r>
         <w:rPr>
           <w:noProof/>
+          <w:lang w:eastAsia="pl-PL"/>
         </w:rPr>
         <w:drawing>
           <wp:inline distT="0" distB="0" distL="0" distR="0">
@@ -2417,8 +2413,6 @@
       <w:r>
         <w:t>.</w:t>
       </w:r>
-      <w:bookmarkStart w:id="0" w:name="_GoBack"/>
-      <w:bookmarkEnd w:id="0"/>
     </w:p>
     <w:p>
       <w:pPr>
@@ -2428,6 +2422,1556 @@
           <w:numId w:val="1"/>
         </w:numPr>
       </w:pPr>
+      <w:r>
+        <w:t>Dynamiczna zmiana portów</w:t>
+      </w:r>
+      <w:r>
+        <w:t xml:space="preserve"> – a przynajmniej coś w tym stylu :/</w:t>
+      </w:r>
+    </w:p>
+    <w:p>
+      <w:r>
+        <w:t xml:space="preserve">Plan jest taki abyśmy stworzyli dwa </w:t>
+      </w:r>
+      <w:proofErr w:type="spellStart"/>
+      <w:r>
+        <w:t>mikroserwisy</w:t>
+      </w:r>
+      <w:proofErr w:type="spellEnd"/>
+      <w:r>
+        <w:t xml:space="preserve"> rozmawiające ze sobą i przy okazji konfigurowane wg mnie pseudo dynamicznie. Struktura jak poniżej:</w:t>
+      </w:r>
+    </w:p>
+    <w:p>
+      <w:r>
+        <w:rPr>
+          <w:noProof/>
+          <w:lang w:eastAsia="pl-PL"/>
+        </w:rPr>
+        <w:drawing>
+          <wp:inline distT="0" distB="0" distL="0" distR="0">
+            <wp:extent cx="4585855" cy="1678751"/>
+            <wp:effectExtent l="0" t="0" r="5715" b="0"/>
+            <wp:docPr id="7" name="Obraz 7"/>
+            <wp:cNvGraphicFramePr>
+              <a:graphicFrameLocks xmlns:a="http://schemas.openxmlformats.org/drawingml/2006/main" noChangeAspect="1"/>
+            </wp:cNvGraphicFramePr>
+            <a:graphic xmlns:a="http://schemas.openxmlformats.org/drawingml/2006/main">
+              <a:graphicData uri="http://schemas.openxmlformats.org/drawingml/2006/picture">
+                <pic:pic xmlns:pic="http://schemas.openxmlformats.org/drawingml/2006/picture">
+                  <pic:nvPicPr>
+                    <pic:cNvPr id="7" name="exchangeService.PNG"/>
+                    <pic:cNvPicPr/>
+                  </pic:nvPicPr>
+                  <pic:blipFill>
+                    <a:blip r:embed="rId15">
+                      <a:extLst>
+                        <a:ext uri="{28A0092B-C50C-407E-A947-70E740481C1C}">
+                          <a14:useLocalDpi xmlns:a14="http://schemas.microsoft.com/office/drawing/2010/main" val="0"/>
+                        </a:ext>
+                      </a:extLst>
+                    </a:blip>
+                    <a:stretch>
+                      <a:fillRect/>
+                    </a:stretch>
+                  </pic:blipFill>
+                  <pic:spPr>
+                    <a:xfrm>
+                      <a:off x="0" y="0"/>
+                      <a:ext cx="4611239" cy="1688043"/>
+                    </a:xfrm>
+                    <a:prstGeom prst="rect">
+                      <a:avLst/>
+                    </a:prstGeom>
+                  </pic:spPr>
+                </pic:pic>
+              </a:graphicData>
+            </a:graphic>
+          </wp:inline>
+        </w:drawing>
+      </w:r>
+    </w:p>
+    <w:p>
+      <w:pPr>
+        <w:rPr>
+          <w:i/>
+        </w:rPr>
+      </w:pPr>
+      <w:r>
+        <w:t xml:space="preserve">No to zacznijmy od stworzenia pierwszego z nich. Dajmy mu nazwę </w:t>
+      </w:r>
+      <w:proofErr w:type="spellStart"/>
+      <w:r>
+        <w:t>currencyExchangeService</w:t>
+      </w:r>
+      <w:proofErr w:type="spellEnd"/>
+      <w:r>
+        <w:t xml:space="preserve"> bo tak też podpatrzyłem w </w:t>
+      </w:r>
+      <w:proofErr w:type="spellStart"/>
+      <w:r>
+        <w:t>tutku</w:t>
+      </w:r>
+      <w:proofErr w:type="spellEnd"/>
+      <w:r>
+        <w:t xml:space="preserve">. </w:t>
+      </w:r>
+      <w:r>
+        <w:t xml:space="preserve">Po prostu tworzymy nowy </w:t>
+      </w:r>
+      <w:proofErr w:type="spellStart"/>
+      <w:r>
+        <w:t>mikroserwis</w:t>
+      </w:r>
+      <w:proofErr w:type="spellEnd"/>
+      <w:r>
+        <w:t xml:space="preserve"> czyt. Projekt spring </w:t>
+      </w:r>
+      <w:proofErr w:type="spellStart"/>
+      <w:r>
+        <w:t>bootowy</w:t>
+      </w:r>
+      <w:proofErr w:type="spellEnd"/>
+      <w:r>
+        <w:t xml:space="preserve"> i </w:t>
+      </w:r>
+      <w:proofErr w:type="spellStart"/>
+      <w:r>
+        <w:t>wsjo</w:t>
+      </w:r>
+      <w:proofErr w:type="spellEnd"/>
+      <w:r>
+        <w:t>.</w:t>
+      </w:r>
+      <w:r>
+        <w:t xml:space="preserve"> </w:t>
+      </w:r>
+      <w:r>
+        <w:t xml:space="preserve">Zależności poniżej. BTW strona nazywa się </w:t>
+      </w:r>
+      <w:r>
+        <w:rPr>
+          <w:b/>
+          <w:i/>
+        </w:rPr>
+        <w:t>start.spring.io</w:t>
+      </w:r>
+    </w:p>
+    <w:p>
+      <w:r>
+        <w:rPr>
+          <w:noProof/>
+          <w:lang w:eastAsia="pl-PL"/>
+        </w:rPr>
+        <w:drawing>
+          <wp:inline distT="0" distB="0" distL="0" distR="0">
+            <wp:extent cx="5153891" cy="2049740"/>
+            <wp:effectExtent l="0" t="0" r="0" b="8255"/>
+            <wp:docPr id="10" name="Obraz 10"/>
+            <wp:cNvGraphicFramePr>
+              <a:graphicFrameLocks xmlns:a="http://schemas.openxmlformats.org/drawingml/2006/main" noChangeAspect="1"/>
+            </wp:cNvGraphicFramePr>
+            <a:graphic xmlns:a="http://schemas.openxmlformats.org/drawingml/2006/main">
+              <a:graphicData uri="http://schemas.openxmlformats.org/drawingml/2006/picture">
+                <pic:pic xmlns:pic="http://schemas.openxmlformats.org/drawingml/2006/picture">
+                  <pic:nvPicPr>
+                    <pic:cNvPr id="10" name="exchangeServiceBoot.PNG"/>
+                    <pic:cNvPicPr/>
+                  </pic:nvPicPr>
+                  <pic:blipFill>
+                    <a:blip r:embed="rId16">
+                      <a:extLst>
+                        <a:ext uri="{28A0092B-C50C-407E-A947-70E740481C1C}">
+                          <a14:useLocalDpi xmlns:a14="http://schemas.microsoft.com/office/drawing/2010/main" val="0"/>
+                        </a:ext>
+                      </a:extLst>
+                    </a:blip>
+                    <a:stretch>
+                      <a:fillRect/>
+                    </a:stretch>
+                  </pic:blipFill>
+                  <pic:spPr>
+                    <a:xfrm>
+                      <a:off x="0" y="0"/>
+                      <a:ext cx="5206302" cy="2070584"/>
+                    </a:xfrm>
+                    <a:prstGeom prst="rect">
+                      <a:avLst/>
+                    </a:prstGeom>
+                  </pic:spPr>
+                </pic:pic>
+              </a:graphicData>
+            </a:graphic>
+          </wp:inline>
+        </w:drawing>
+      </w:r>
+    </w:p>
+    <w:p>
+      <w:r>
+        <w:lastRenderedPageBreak/>
+        <w:t>Nadajmy mu nazwę oraz port</w:t>
+      </w:r>
+      <w:r>
+        <w:t xml:space="preserve"> (w pliku .</w:t>
+      </w:r>
+      <w:proofErr w:type="spellStart"/>
+      <w:r>
+        <w:t>properties</w:t>
+      </w:r>
+      <w:proofErr w:type="spellEnd"/>
+      <w:r>
+        <w:t>)</w:t>
+      </w:r>
+      <w:r>
+        <w:t>:</w:t>
+      </w:r>
+    </w:p>
+    <w:p>
+      <w:r>
+        <w:rPr>
+          <w:noProof/>
+          <w:lang w:eastAsia="pl-PL"/>
+        </w:rPr>
+        <w:drawing>
+          <wp:inline distT="0" distB="0" distL="0" distR="0">
+            <wp:extent cx="3078747" cy="327688"/>
+            <wp:effectExtent l="0" t="0" r="7620" b="0"/>
+            <wp:docPr id="12" name="Obraz 12"/>
+            <wp:cNvGraphicFramePr>
+              <a:graphicFrameLocks xmlns:a="http://schemas.openxmlformats.org/drawingml/2006/main" noChangeAspect="1"/>
+            </wp:cNvGraphicFramePr>
+            <a:graphic xmlns:a="http://schemas.openxmlformats.org/drawingml/2006/main">
+              <a:graphicData uri="http://schemas.openxmlformats.org/drawingml/2006/picture">
+                <pic:pic xmlns:pic="http://schemas.openxmlformats.org/drawingml/2006/picture">
+                  <pic:nvPicPr>
+                    <pic:cNvPr id="12" name="exchangeProperties.PNG"/>
+                    <pic:cNvPicPr/>
+                  </pic:nvPicPr>
+                  <pic:blipFill>
+                    <a:blip r:embed="rId17">
+                      <a:extLst>
+                        <a:ext uri="{28A0092B-C50C-407E-A947-70E740481C1C}">
+                          <a14:useLocalDpi xmlns:a14="http://schemas.microsoft.com/office/drawing/2010/main" val="0"/>
+                        </a:ext>
+                      </a:extLst>
+                    </a:blip>
+                    <a:stretch>
+                      <a:fillRect/>
+                    </a:stretch>
+                  </pic:blipFill>
+                  <pic:spPr>
+                    <a:xfrm>
+                      <a:off x="0" y="0"/>
+                      <a:ext cx="3078747" cy="327688"/>
+                    </a:xfrm>
+                    <a:prstGeom prst="rect">
+                      <a:avLst/>
+                    </a:prstGeom>
+                  </pic:spPr>
+                </pic:pic>
+              </a:graphicData>
+            </a:graphic>
+          </wp:inline>
+        </w:drawing>
+      </w:r>
+    </w:p>
+    <w:p>
+      <w:r>
+        <w:t>„</w:t>
+      </w:r>
+      <w:proofErr w:type="spellStart"/>
+      <w:r>
+        <w:t>Zahardkodujmy</w:t>
+      </w:r>
+      <w:proofErr w:type="spellEnd"/>
+      <w:r>
+        <w:t xml:space="preserve">” </w:t>
+      </w:r>
+      <w:r>
+        <w:t xml:space="preserve">ten </w:t>
+      </w:r>
+      <w:proofErr w:type="spellStart"/>
+      <w:r>
+        <w:t>mikroserwis</w:t>
+      </w:r>
+      <w:proofErr w:type="spellEnd"/>
+      <w:r>
+        <w:t>.</w:t>
+      </w:r>
+    </w:p>
+    <w:p>
+      <w:r>
+        <w:rPr>
+          <w:noProof/>
+          <w:lang w:eastAsia="pl-PL"/>
+        </w:rPr>
+        <w:drawing>
+          <wp:inline distT="0" distB="0" distL="0" distR="0">
+            <wp:extent cx="4599710" cy="1576334"/>
+            <wp:effectExtent l="0" t="0" r="0" b="5080"/>
+            <wp:docPr id="13" name="Obraz 13"/>
+            <wp:cNvGraphicFramePr>
+              <a:graphicFrameLocks xmlns:a="http://schemas.openxmlformats.org/drawingml/2006/main" noChangeAspect="1"/>
+            </wp:cNvGraphicFramePr>
+            <a:graphic xmlns:a="http://schemas.openxmlformats.org/drawingml/2006/main">
+              <a:graphicData uri="http://schemas.openxmlformats.org/drawingml/2006/picture">
+                <pic:pic xmlns:pic="http://schemas.openxmlformats.org/drawingml/2006/picture">
+                  <pic:nvPicPr>
+                    <pic:cNvPr id="13" name="hardCodeExchange.PNG"/>
+                    <pic:cNvPicPr/>
+                  </pic:nvPicPr>
+                  <pic:blipFill>
+                    <a:blip r:embed="rId18">
+                      <a:extLst>
+                        <a:ext uri="{28A0092B-C50C-407E-A947-70E740481C1C}">
+                          <a14:useLocalDpi xmlns:a14="http://schemas.microsoft.com/office/drawing/2010/main" val="0"/>
+                        </a:ext>
+                      </a:extLst>
+                    </a:blip>
+                    <a:stretch>
+                      <a:fillRect/>
+                    </a:stretch>
+                  </pic:blipFill>
+                  <pic:spPr>
+                    <a:xfrm>
+                      <a:off x="0" y="0"/>
+                      <a:ext cx="4614253" cy="1581318"/>
+                    </a:xfrm>
+                    <a:prstGeom prst="rect">
+                      <a:avLst/>
+                    </a:prstGeom>
+                  </pic:spPr>
+                </pic:pic>
+              </a:graphicData>
+            </a:graphic>
+          </wp:inline>
+        </w:drawing>
+      </w:r>
+    </w:p>
+    <w:p>
+      <w:r>
+        <w:t>I stwórzmy dodatkową klasę reprezentującą zwracany obiekt:</w:t>
+      </w:r>
+    </w:p>
+    <w:p>
+      <w:r>
+        <w:rPr>
+          <w:noProof/>
+          <w:lang w:eastAsia="pl-PL"/>
+        </w:rPr>
+        <w:drawing>
+          <wp:inline distT="0" distB="0" distL="0" distR="0">
+            <wp:extent cx="5760720" cy="4314825"/>
+            <wp:effectExtent l="0" t="0" r="0" b="9525"/>
+            <wp:docPr id="14" name="Obraz 14"/>
+            <wp:cNvGraphicFramePr>
+              <a:graphicFrameLocks xmlns:a="http://schemas.openxmlformats.org/drawingml/2006/main" noChangeAspect="1"/>
+            </wp:cNvGraphicFramePr>
+            <a:graphic xmlns:a="http://schemas.openxmlformats.org/drawingml/2006/main">
+              <a:graphicData uri="http://schemas.openxmlformats.org/drawingml/2006/picture">
+                <pic:pic xmlns:pic="http://schemas.openxmlformats.org/drawingml/2006/picture">
+                  <pic:nvPicPr>
+                    <pic:cNvPr id="14" name="encjaExchange.PNG"/>
+                    <pic:cNvPicPr/>
+                  </pic:nvPicPr>
+                  <pic:blipFill>
+                    <a:blip r:embed="rId19">
+                      <a:extLst>
+                        <a:ext uri="{28A0092B-C50C-407E-A947-70E740481C1C}">
+                          <a14:useLocalDpi xmlns:a14="http://schemas.microsoft.com/office/drawing/2010/main" val="0"/>
+                        </a:ext>
+                      </a:extLst>
+                    </a:blip>
+                    <a:stretch>
+                      <a:fillRect/>
+                    </a:stretch>
+                  </pic:blipFill>
+                  <pic:spPr>
+                    <a:xfrm>
+                      <a:off x="0" y="0"/>
+                      <a:ext cx="5786957" cy="4334477"/>
+                    </a:xfrm>
+                    <a:prstGeom prst="rect">
+                      <a:avLst/>
+                    </a:prstGeom>
+                  </pic:spPr>
+                </pic:pic>
+              </a:graphicData>
+            </a:graphic>
+          </wp:inline>
+        </w:drawing>
+      </w:r>
+    </w:p>
+    <w:p>
+      <w:r>
+        <w:t>Rewelacji brak bo też zro</w:t>
+      </w:r>
+      <w:r>
+        <w:t>biliśmy tyle kodu w dwie minuty ==&gt;</w:t>
+      </w:r>
+      <w:r>
+        <w:tab/>
+      </w:r>
+      <w:r>
+        <w:rPr>
+          <w:noProof/>
+          <w:lang w:eastAsia="pl-PL"/>
+        </w:rPr>
+        <w:drawing>
+          <wp:inline distT="0" distB="0" distL="0" distR="0">
+            <wp:extent cx="1378528" cy="1379592"/>
+            <wp:effectExtent l="0" t="0" r="0" b="0"/>
+            <wp:docPr id="15" name="Obraz 15"/>
+            <wp:cNvGraphicFramePr>
+              <a:graphicFrameLocks xmlns:a="http://schemas.openxmlformats.org/drawingml/2006/main" noChangeAspect="1"/>
+            </wp:cNvGraphicFramePr>
+            <a:graphic xmlns:a="http://schemas.openxmlformats.org/drawingml/2006/main">
+              <a:graphicData uri="http://schemas.openxmlformats.org/drawingml/2006/picture">
+                <pic:pic xmlns:pic="http://schemas.openxmlformats.org/drawingml/2006/picture">
+                  <pic:nvPicPr>
+                    <pic:cNvPr id="15" name="87116505-like-a-boss-meme-vector-internet-hero.jpg"/>
+                    <pic:cNvPicPr/>
+                  </pic:nvPicPr>
+                  <pic:blipFill>
+                    <a:blip r:embed="rId20" cstate="print">
+                      <a:extLst>
+                        <a:ext uri="{28A0092B-C50C-407E-A947-70E740481C1C}">
+                          <a14:useLocalDpi xmlns:a14="http://schemas.microsoft.com/office/drawing/2010/main" val="0"/>
+                        </a:ext>
+                      </a:extLst>
+                    </a:blip>
+                    <a:stretch>
+                      <a:fillRect/>
+                    </a:stretch>
+                  </pic:blipFill>
+                  <pic:spPr>
+                    <a:xfrm>
+                      <a:off x="0" y="0"/>
+                      <a:ext cx="1404032" cy="1405115"/>
+                    </a:xfrm>
+                    <a:prstGeom prst="rect">
+                      <a:avLst/>
+                    </a:prstGeom>
+                  </pic:spPr>
+                </pic:pic>
+              </a:graphicData>
+            </a:graphic>
+          </wp:inline>
+        </w:drawing>
+      </w:r>
+    </w:p>
+    <w:p>
+      <w:proofErr w:type="spellStart"/>
+      <w:r>
+        <w:lastRenderedPageBreak/>
+        <w:t>Noi</w:t>
+      </w:r>
+      <w:proofErr w:type="spellEnd"/>
+      <w:r>
+        <w:t xml:space="preserve"> po co żeśmy to zrobili? A no po to żeby dalej zaprezentować w jaki sposób tworzyć </w:t>
+      </w:r>
+      <w:proofErr w:type="spellStart"/>
+      <w:r>
+        <w:t>multi</w:t>
+      </w:r>
+      <w:proofErr w:type="spellEnd"/>
+      <w:r>
+        <w:t xml:space="preserve">-instancje konkretnego </w:t>
+      </w:r>
+      <w:proofErr w:type="spellStart"/>
+      <w:r>
+        <w:t>mikroserwisu</w:t>
+      </w:r>
+      <w:proofErr w:type="spellEnd"/>
+      <w:r>
+        <w:t xml:space="preserve">. Bowiem może zdarzyć się tak, że będziemy chcieli niejako </w:t>
+      </w:r>
+    </w:p>
+    <w:p>
+      <w:pPr>
+        <w:rPr>
+          <w:i/>
+        </w:rPr>
+      </w:pPr>
+      <w:r>
+        <w:t xml:space="preserve">„w locie” </w:t>
+      </w:r>
+      <w:r>
+        <w:rPr>
+          <w:i/>
+        </w:rPr>
+        <w:t xml:space="preserve">&lt;- to </w:t>
+      </w:r>
+      <w:r>
+        <w:rPr>
+          <w:i/>
+        </w:rPr>
+        <w:t>chyba</w:t>
+      </w:r>
+      <w:r>
+        <w:rPr>
+          <w:i/>
+        </w:rPr>
+        <w:t xml:space="preserve"> coś innego znaczy </w:t>
+      </w:r>
+      <w:proofErr w:type="spellStart"/>
+      <w:r>
+        <w:rPr>
+          <w:i/>
+        </w:rPr>
+        <w:t>xD</w:t>
+      </w:r>
+      <w:proofErr w:type="spellEnd"/>
+    </w:p>
+    <w:p>
+      <w:r>
+        <w:t xml:space="preserve">uruchamiać kolejną instancję danego </w:t>
+      </w:r>
+      <w:proofErr w:type="spellStart"/>
+      <w:r>
+        <w:t>mikroserwisu</w:t>
+      </w:r>
+      <w:proofErr w:type="spellEnd"/>
+      <w:r>
+        <w:t xml:space="preserve"> ALE NA INNYM PORCIE.</w:t>
+      </w:r>
+    </w:p>
+    <w:p>
+      <w:r>
+        <w:t xml:space="preserve">Dodajmy pole </w:t>
+      </w:r>
+      <w:r>
+        <w:rPr>
+          <w:b/>
+        </w:rPr>
+        <w:t>port</w:t>
+      </w:r>
+      <w:r>
+        <w:rPr>
+          <w:b/>
+        </w:rPr>
+        <w:t xml:space="preserve"> </w:t>
+      </w:r>
+      <w:r>
+        <w:t xml:space="preserve">w naszej klasie </w:t>
+      </w:r>
+      <w:r>
+        <w:t xml:space="preserve">reprezentującej zwracany obiekt – </w:t>
+      </w:r>
+      <w:proofErr w:type="spellStart"/>
+      <w:r>
+        <w:t>ExchangeValue</w:t>
+      </w:r>
+      <w:proofErr w:type="spellEnd"/>
+      <w:r>
+        <w:t xml:space="preserve"> </w:t>
+      </w:r>
+    </w:p>
+    <w:p>
+      <w:r>
+        <w:t>wraz z getterem i seterem:</w:t>
+      </w:r>
+      <w:r>
+        <w:tab/>
+      </w:r>
+      <w:r>
+        <w:rPr>
+          <w:noProof/>
+          <w:lang w:eastAsia="pl-PL"/>
+        </w:rPr>
+        <w:drawing>
+          <wp:inline distT="0" distB="0" distL="0" distR="0">
+            <wp:extent cx="2225233" cy="1371719"/>
+            <wp:effectExtent l="0" t="0" r="3810" b="0"/>
+            <wp:docPr id="17" name="Obraz 17"/>
+            <wp:cNvGraphicFramePr>
+              <a:graphicFrameLocks xmlns:a="http://schemas.openxmlformats.org/drawingml/2006/main" noChangeAspect="1"/>
+            </wp:cNvGraphicFramePr>
+            <a:graphic xmlns:a="http://schemas.openxmlformats.org/drawingml/2006/main">
+              <a:graphicData uri="http://schemas.openxmlformats.org/drawingml/2006/picture">
+                <pic:pic xmlns:pic="http://schemas.openxmlformats.org/drawingml/2006/picture">
+                  <pic:nvPicPr>
+                    <pic:cNvPr id="17" name="addingPort.PNG"/>
+                    <pic:cNvPicPr/>
+                  </pic:nvPicPr>
+                  <pic:blipFill>
+                    <a:blip r:embed="rId21">
+                      <a:extLst>
+                        <a:ext uri="{28A0092B-C50C-407E-A947-70E740481C1C}">
+                          <a14:useLocalDpi xmlns:a14="http://schemas.microsoft.com/office/drawing/2010/main" val="0"/>
+                        </a:ext>
+                      </a:extLst>
+                    </a:blip>
+                    <a:stretch>
+                      <a:fillRect/>
+                    </a:stretch>
+                  </pic:blipFill>
+                  <pic:spPr>
+                    <a:xfrm>
+                      <a:off x="0" y="0"/>
+                      <a:ext cx="2225233" cy="1371719"/>
+                    </a:xfrm>
+                    <a:prstGeom prst="rect">
+                      <a:avLst/>
+                    </a:prstGeom>
+                  </pic:spPr>
+                </pic:pic>
+              </a:graphicData>
+            </a:graphic>
+          </wp:inline>
+        </w:drawing>
+      </w:r>
+    </w:p>
+    <w:p>
+      <w:r>
+        <w:t xml:space="preserve">OK, rozbudujmy nasz </w:t>
+      </w:r>
+      <w:proofErr w:type="spellStart"/>
+      <w:r>
+        <w:t>RestController</w:t>
+      </w:r>
+      <w:proofErr w:type="spellEnd"/>
+      <w:r>
+        <w:t xml:space="preserve"> poprzez dodanie kilku moim zdaniem fajnych opcji:</w:t>
+      </w:r>
+    </w:p>
+    <w:p>
+      <w:r>
+        <w:rPr>
+          <w:noProof/>
+          <w:lang w:eastAsia="pl-PL"/>
+        </w:rPr>
+        <w:drawing>
+          <wp:inline distT="0" distB="0" distL="0" distR="0">
+            <wp:extent cx="5760720" cy="2519045"/>
+            <wp:effectExtent l="0" t="0" r="0" b="0"/>
+            <wp:docPr id="18" name="Obraz 18"/>
+            <wp:cNvGraphicFramePr>
+              <a:graphicFrameLocks xmlns:a="http://schemas.openxmlformats.org/drawingml/2006/main" noChangeAspect="1"/>
+            </wp:cNvGraphicFramePr>
+            <a:graphic xmlns:a="http://schemas.openxmlformats.org/drawingml/2006/main">
+              <a:graphicData uri="http://schemas.openxmlformats.org/drawingml/2006/picture">
+                <pic:pic xmlns:pic="http://schemas.openxmlformats.org/drawingml/2006/picture">
+                  <pic:nvPicPr>
+                    <pic:cNvPr id="18" name="upgradeExchange.PNG"/>
+                    <pic:cNvPicPr/>
+                  </pic:nvPicPr>
+                  <pic:blipFill>
+                    <a:blip r:embed="rId22" cstate="print">
+                      <a:extLst>
+                        <a:ext uri="{28A0092B-C50C-407E-A947-70E740481C1C}">
+                          <a14:useLocalDpi xmlns:a14="http://schemas.microsoft.com/office/drawing/2010/main" val="0"/>
+                        </a:ext>
+                      </a:extLst>
+                    </a:blip>
+                    <a:stretch>
+                      <a:fillRect/>
+                    </a:stretch>
+                  </pic:blipFill>
+                  <pic:spPr>
+                    <a:xfrm>
+                      <a:off x="0" y="0"/>
+                      <a:ext cx="5760720" cy="2519045"/>
+                    </a:xfrm>
+                    <a:prstGeom prst="rect">
+                      <a:avLst/>
+                    </a:prstGeom>
+                  </pic:spPr>
+                </pic:pic>
+              </a:graphicData>
+            </a:graphic>
+          </wp:inline>
+        </w:drawing>
+      </w:r>
+    </w:p>
+    <w:p>
+      <w:r>
+        <w:t xml:space="preserve">Jak widzimy zostało dodane kilka rzeczy i dzięki temu widzimy w zwracanym obiekcie numer portu na jakim działa </w:t>
+      </w:r>
+      <w:proofErr w:type="spellStart"/>
+      <w:r>
+        <w:t>mikroserwis</w:t>
+      </w:r>
+      <w:proofErr w:type="spellEnd"/>
+      <w:r>
+        <w:t xml:space="preserve">. Pewnie że mogliśmy to zrobić bez </w:t>
+      </w:r>
+      <w:proofErr w:type="spellStart"/>
+      <w:r>
+        <w:t>dependency</w:t>
+      </w:r>
+      <w:proofErr w:type="spellEnd"/>
+      <w:r>
+        <w:t xml:space="preserve"> </w:t>
+      </w:r>
+      <w:proofErr w:type="spellStart"/>
+      <w:r>
+        <w:t>injection</w:t>
+      </w:r>
+      <w:proofErr w:type="spellEnd"/>
+      <w:r>
+        <w:t xml:space="preserve">, ale coś jednak dzięki temu osiągniemy. W przyszłości </w:t>
+      </w:r>
+      <w:proofErr w:type="spellStart"/>
+      <w:r>
+        <w:t>tzn</w:t>
+      </w:r>
+      <w:proofErr w:type="spellEnd"/>
+      <w:r>
+        <w:t xml:space="preserve"> na następnej stronie ;) zadbamy o to aby odpalać kilka instancji</w:t>
+      </w:r>
+      <w:r>
+        <w:t xml:space="preserve"> </w:t>
+      </w:r>
+      <w:proofErr w:type="spellStart"/>
+      <w:r>
+        <w:t>exchangeService</w:t>
+      </w:r>
+      <w:proofErr w:type="spellEnd"/>
+      <w:r>
+        <w:t xml:space="preserve"> więc fajnie by było widzieć jaki (stojący na jakim porcie) </w:t>
+      </w:r>
+      <w:proofErr w:type="spellStart"/>
+      <w:r>
+        <w:t>mikroserwis</w:t>
+      </w:r>
+      <w:proofErr w:type="spellEnd"/>
+      <w:r>
+        <w:t xml:space="preserve"> zwrócił odpowiedź serwisowi </w:t>
+      </w:r>
+      <w:proofErr w:type="spellStart"/>
+      <w:r>
+        <w:t>CurrencyCalculationService</w:t>
+      </w:r>
+      <w:proofErr w:type="spellEnd"/>
+      <w:r>
+        <w:t xml:space="preserve"> przypominając, że docelowo w tym punkcie dążymy do tego aby było kilka instancji </w:t>
+      </w:r>
+      <w:proofErr w:type="spellStart"/>
+      <w:r>
+        <w:t>ExchangeService</w:t>
+      </w:r>
+      <w:proofErr w:type="spellEnd"/>
+      <w:r>
+        <w:t xml:space="preserve"> gadających z </w:t>
+      </w:r>
+      <w:proofErr w:type="spellStart"/>
+      <w:r>
+        <w:t>CurrencyCalculationService</w:t>
+      </w:r>
+      <w:proofErr w:type="spellEnd"/>
+      <w:r>
+        <w:t>.</w:t>
+      </w:r>
+    </w:p>
+    <w:p>
+      <w:r>
+        <w:rPr>
+          <w:noProof/>
+          <w:lang w:eastAsia="pl-PL"/>
+        </w:rPr>
+        <w:drawing>
+          <wp:inline distT="0" distB="0" distL="0" distR="0">
+            <wp:extent cx="2431473" cy="890093"/>
+            <wp:effectExtent l="0" t="0" r="6985" b="5715"/>
+            <wp:docPr id="19" name="Obraz 19"/>
+            <wp:cNvGraphicFramePr>
+              <a:graphicFrameLocks xmlns:a="http://schemas.openxmlformats.org/drawingml/2006/main" noChangeAspect="1"/>
+            </wp:cNvGraphicFramePr>
+            <a:graphic xmlns:a="http://schemas.openxmlformats.org/drawingml/2006/main">
+              <a:graphicData uri="http://schemas.openxmlformats.org/drawingml/2006/picture">
+                <pic:pic xmlns:pic="http://schemas.openxmlformats.org/drawingml/2006/picture">
+                  <pic:nvPicPr>
+                    <pic:cNvPr id="19" name="exchangeService.PNG"/>
+                    <pic:cNvPicPr/>
+                  </pic:nvPicPr>
+                  <pic:blipFill>
+                    <a:blip r:embed="rId23" cstate="print">
+                      <a:extLst>
+                        <a:ext uri="{28A0092B-C50C-407E-A947-70E740481C1C}">
+                          <a14:useLocalDpi xmlns:a14="http://schemas.microsoft.com/office/drawing/2010/main" val="0"/>
+                        </a:ext>
+                      </a:extLst>
+                    </a:blip>
+                    <a:stretch>
+                      <a:fillRect/>
+                    </a:stretch>
+                  </pic:blipFill>
+                  <pic:spPr>
+                    <a:xfrm>
+                      <a:off x="0" y="0"/>
+                      <a:ext cx="2522480" cy="923408"/>
+                    </a:xfrm>
+                    <a:prstGeom prst="rect">
+                      <a:avLst/>
+                    </a:prstGeom>
+                  </pic:spPr>
+                </pic:pic>
+              </a:graphicData>
+            </a:graphic>
+          </wp:inline>
+        </w:drawing>
+      </w:r>
+      <w:r>
+        <w:t>Dlaczego to osiągniemy? Ponieważ wstrzykując za pomocą @</w:t>
+      </w:r>
+      <w:proofErr w:type="spellStart"/>
+      <w:r>
+        <w:t>Autowired</w:t>
+      </w:r>
+      <w:proofErr w:type="spellEnd"/>
+      <w:r>
+        <w:t xml:space="preserve"> </w:t>
+      </w:r>
+      <w:r>
+        <w:t>interfejs</w:t>
+      </w:r>
+      <w:r>
+        <w:t xml:space="preserve"> Environment</w:t>
+      </w:r>
+      <w:r>
+        <w:t xml:space="preserve"> możemy bezpośrednio „dobierać się” do zmiennych konfiguracyjnych obecnie odpalonej instancji.</w:t>
+      </w:r>
+      <w:r>
+        <w:t xml:space="preserve"> </w:t>
+      </w:r>
+    </w:p>
+    <w:p>
+      <w:proofErr w:type="spellStart"/>
+      <w:r>
+        <w:t>getProperty</w:t>
+      </w:r>
+      <w:proofErr w:type="spellEnd"/>
+      <w:r>
+        <w:t>()</w:t>
+      </w:r>
+      <w:r>
+        <w:t xml:space="preserve"> – żadne </w:t>
+      </w:r>
+      <w:proofErr w:type="spellStart"/>
+      <w:r>
+        <w:t>Rocket</w:t>
+      </w:r>
+      <w:proofErr w:type="spellEnd"/>
+      <w:r>
+        <w:t xml:space="preserve"> Science – po prostu wyciąga </w:t>
+      </w:r>
+      <w:r>
+        <w:t>„</w:t>
+      </w:r>
+      <w:r>
+        <w:t>własność</w:t>
+      </w:r>
+      <w:r>
+        <w:t>” – wolę określenie „</w:t>
+      </w:r>
+      <w:proofErr w:type="spellStart"/>
+      <w:r>
+        <w:t>propertisa</w:t>
+      </w:r>
+      <w:proofErr w:type="spellEnd"/>
+      <w:r>
+        <w:t>”</w:t>
+      </w:r>
+    </w:p>
+    <w:p>
+      <w:proofErr w:type="spellStart"/>
+      <w:r>
+        <w:t>parseInt</w:t>
+      </w:r>
+      <w:proofErr w:type="spellEnd"/>
+      <w:r>
+        <w:t xml:space="preserve"> – metoda wyżej zwraca String-a więc zwyczajnie go </w:t>
+      </w:r>
+      <w:proofErr w:type="spellStart"/>
+      <w:r>
+        <w:t>parsujemy</w:t>
+      </w:r>
+      <w:proofErr w:type="spellEnd"/>
+      <w:r>
+        <w:t xml:space="preserve"> </w:t>
+      </w:r>
+      <w:r>
+        <w:t xml:space="preserve">na </w:t>
+      </w:r>
+      <w:proofErr w:type="spellStart"/>
+      <w:r>
+        <w:t>Integera</w:t>
+      </w:r>
+      <w:proofErr w:type="spellEnd"/>
+      <w:r>
+        <w:t xml:space="preserve"> </w:t>
+      </w:r>
+      <w:r>
+        <w:t xml:space="preserve">i </w:t>
+      </w:r>
+      <w:proofErr w:type="spellStart"/>
+      <w:r>
+        <w:t>wsjo</w:t>
+      </w:r>
+      <w:proofErr w:type="spellEnd"/>
+      <w:r>
+        <w:t>.</w:t>
+      </w:r>
+    </w:p>
+    <w:p>
+      <w:r>
+        <w:lastRenderedPageBreak/>
+        <w:t xml:space="preserve">Czas na </w:t>
+      </w:r>
+      <w:proofErr w:type="spellStart"/>
+      <w:r>
+        <w:t>clue</w:t>
+      </w:r>
+      <w:proofErr w:type="spellEnd"/>
+      <w:r>
+        <w:t xml:space="preserve"> programu -&gt; zmianę portu kolejnej instancji:</w:t>
+      </w:r>
+    </w:p>
+    <w:p>
+      <w:r>
+        <w:t>Możemy ręcznie wejść w .</w:t>
+      </w:r>
+      <w:proofErr w:type="spellStart"/>
+      <w:r>
+        <w:t>properties</w:t>
+      </w:r>
+      <w:proofErr w:type="spellEnd"/>
+      <w:r>
+        <w:t xml:space="preserve"> i zmienić np. w </w:t>
+      </w:r>
+      <w:proofErr w:type="spellStart"/>
+      <w:r>
+        <w:t>ExchangeService</w:t>
+      </w:r>
+      <w:proofErr w:type="spellEnd"/>
+      <w:r>
+        <w:t xml:space="preserve"> 8000 na np. 8069 ale nic tym nie osiągniemy, bo zmienimy port klikniemy run i cały czas będziemy mieć jedną instancję </w:t>
+      </w:r>
+      <w:proofErr w:type="spellStart"/>
+      <w:r>
+        <w:t>mikroserwisu</w:t>
+      </w:r>
+      <w:proofErr w:type="spellEnd"/>
+      <w:r>
+        <w:t>, która działa po prostu na innym porcie.</w:t>
+      </w:r>
+      <w:r>
+        <w:t xml:space="preserve"> Chodzi nam o </w:t>
+      </w:r>
+      <w:proofErr w:type="spellStart"/>
+      <w:r>
+        <w:t>multi</w:t>
+      </w:r>
+      <w:proofErr w:type="spellEnd"/>
+      <w:r>
+        <w:t xml:space="preserve">-instancyjność(!? – nie podkreśla więc chyba jest takie słowo). </w:t>
+      </w:r>
+    </w:p>
+    <w:p>
+      <w:r>
+        <w:t xml:space="preserve">Osiągniemy to poprzez podanie na tacy maszynie wirtualnej portu na jakim ma być odpalona aplikacja czyt. </w:t>
+      </w:r>
+      <w:proofErr w:type="spellStart"/>
+      <w:r>
+        <w:t>Mikroserwis</w:t>
+      </w:r>
+      <w:proofErr w:type="spellEnd"/>
+      <w:r>
+        <w:t>. Gdy podamy wprost do JVM to port zadeklarowany w .</w:t>
+      </w:r>
+      <w:proofErr w:type="spellStart"/>
+      <w:r>
+        <w:t>properties</w:t>
+      </w:r>
+      <w:proofErr w:type="spellEnd"/>
+      <w:r>
+        <w:t xml:space="preserve"> zostanie nadpisany i aplikacja uruchomi się na wskazanym przez nas, a nie we właściwościach porcie.</w:t>
+      </w:r>
+    </w:p>
+    <w:p>
+      <w:r>
+        <w:t>Jak to osiągnąć?</w:t>
+      </w:r>
+    </w:p>
+    <w:p>
+      <w:r>
+        <w:t xml:space="preserve">Należy przygotować nową konfigurację tego samego </w:t>
+      </w:r>
+      <w:proofErr w:type="spellStart"/>
+      <w:r>
+        <w:t>mikroserwisu</w:t>
+      </w:r>
+      <w:proofErr w:type="spellEnd"/>
+      <w:r>
+        <w:t xml:space="preserve"> tzn</w:t>
+      </w:r>
+      <w:r>
+        <w:t xml:space="preserve">. mieć dwie konfigurację i jeden </w:t>
+      </w:r>
+      <w:proofErr w:type="spellStart"/>
+      <w:r>
+        <w:t>mikroserwis</w:t>
+      </w:r>
+      <w:proofErr w:type="spellEnd"/>
+      <w:r>
+        <w:t>.</w:t>
+      </w:r>
+    </w:p>
+    <w:p>
+      <w:r>
+        <w:rPr>
+          <w:noProof/>
+          <w:lang w:eastAsia="pl-PL"/>
+        </w:rPr>
+        <w:drawing>
+          <wp:inline distT="0" distB="0" distL="0" distR="0">
+            <wp:extent cx="3165764" cy="2021176"/>
+            <wp:effectExtent l="0" t="0" r="0" b="0"/>
+            <wp:docPr id="21" name="Obraz 21"/>
+            <wp:cNvGraphicFramePr>
+              <a:graphicFrameLocks xmlns:a="http://schemas.openxmlformats.org/drawingml/2006/main" noChangeAspect="1"/>
+            </wp:cNvGraphicFramePr>
+            <a:graphic xmlns:a="http://schemas.openxmlformats.org/drawingml/2006/main">
+              <a:graphicData uri="http://schemas.openxmlformats.org/drawingml/2006/picture">
+                <pic:pic xmlns:pic="http://schemas.openxmlformats.org/drawingml/2006/picture">
+                  <pic:nvPicPr>
+                    <pic:cNvPr id="21" name="KONFGIGURACJA.png"/>
+                    <pic:cNvPicPr/>
+                  </pic:nvPicPr>
+                  <pic:blipFill>
+                    <a:blip r:embed="rId24" cstate="print">
+                      <a:extLst>
+                        <a:ext uri="{28A0092B-C50C-407E-A947-70E740481C1C}">
+                          <a14:useLocalDpi xmlns:a14="http://schemas.microsoft.com/office/drawing/2010/main" val="0"/>
+                        </a:ext>
+                      </a:extLst>
+                    </a:blip>
+                    <a:stretch>
+                      <a:fillRect/>
+                    </a:stretch>
+                  </pic:blipFill>
+                  <pic:spPr>
+                    <a:xfrm>
+                      <a:off x="0" y="0"/>
+                      <a:ext cx="3174602" cy="2026819"/>
+                    </a:xfrm>
+                    <a:prstGeom prst="rect">
+                      <a:avLst/>
+                    </a:prstGeom>
+                  </pic:spPr>
+                </pic:pic>
+              </a:graphicData>
+            </a:graphic>
+          </wp:inline>
+        </w:drawing>
+      </w:r>
+    </w:p>
+    <w:p>
+      <w:r>
+        <w:t xml:space="preserve">Więc – proste jak budowa cepa – jeśli odpalimy trzy konfiguracje na raz to odpalimy de facto trzy </w:t>
+      </w:r>
+      <w:proofErr w:type="spellStart"/>
+      <w:r>
+        <w:t>mikroserwisy</w:t>
+      </w:r>
+      <w:proofErr w:type="spellEnd"/>
+      <w:r>
+        <w:t xml:space="preserve"> czyli to o co nam chodzi -&gt; trzy różne instancje tego</w:t>
+      </w:r>
+      <w:r>
+        <w:t xml:space="preserve"> samego </w:t>
+      </w:r>
+      <w:proofErr w:type="spellStart"/>
+      <w:r>
+        <w:t>mikroserwisu</w:t>
+      </w:r>
+      <w:proofErr w:type="spellEnd"/>
+      <w:r>
+        <w:t>.</w:t>
+      </w:r>
+    </w:p>
+    <w:p>
+      <w:r>
+        <w:t>Jak to zrobić?</w:t>
+      </w:r>
+    </w:p>
+    <w:p>
+      <w:r>
+        <w:rPr>
+          <w:noProof/>
+          <w:lang w:eastAsia="pl-PL"/>
+        </w:rPr>
+        <w:drawing>
+          <wp:inline distT="0" distB="0" distL="0" distR="0">
+            <wp:extent cx="2870799" cy="1967346"/>
+            <wp:effectExtent l="0" t="0" r="6350" b="0"/>
+            <wp:docPr id="22" name="Obraz 22"/>
+            <wp:cNvGraphicFramePr>
+              <a:graphicFrameLocks xmlns:a="http://schemas.openxmlformats.org/drawingml/2006/main" noChangeAspect="1"/>
+            </wp:cNvGraphicFramePr>
+            <a:graphic xmlns:a="http://schemas.openxmlformats.org/drawingml/2006/main">
+              <a:graphicData uri="http://schemas.openxmlformats.org/drawingml/2006/picture">
+                <pic:pic xmlns:pic="http://schemas.openxmlformats.org/drawingml/2006/picture">
+                  <pic:nvPicPr>
+                    <pic:cNvPr id="22" name="eclipseVM.PNG"/>
+                    <pic:cNvPicPr/>
+                  </pic:nvPicPr>
+                  <pic:blipFill>
+                    <a:blip r:embed="rId25" cstate="print">
+                      <a:extLst>
+                        <a:ext uri="{28A0092B-C50C-407E-A947-70E740481C1C}">
+                          <a14:useLocalDpi xmlns:a14="http://schemas.microsoft.com/office/drawing/2010/main" val="0"/>
+                        </a:ext>
+                      </a:extLst>
+                    </a:blip>
+                    <a:stretch>
+                      <a:fillRect/>
+                    </a:stretch>
+                  </pic:blipFill>
+                  <pic:spPr>
+                    <a:xfrm>
+                      <a:off x="0" y="0"/>
+                      <a:ext cx="2912833" cy="1996152"/>
+                    </a:xfrm>
+                    <a:prstGeom prst="rect">
+                      <a:avLst/>
+                    </a:prstGeom>
+                  </pic:spPr>
+                </pic:pic>
+              </a:graphicData>
+            </a:graphic>
+          </wp:inline>
+        </w:drawing>
+      </w:r>
+      <w:r>
+        <w:rPr>
+          <w:noProof/>
+          <w:lang w:eastAsia="pl-PL"/>
+        </w:rPr>
+        <w:drawing>
+          <wp:inline distT="0" distB="0" distL="0" distR="0">
+            <wp:extent cx="2867296" cy="1627910"/>
+            <wp:effectExtent l="0" t="0" r="0" b="0"/>
+            <wp:docPr id="23" name="Obraz 23"/>
+            <wp:cNvGraphicFramePr>
+              <a:graphicFrameLocks xmlns:a="http://schemas.openxmlformats.org/drawingml/2006/main" noChangeAspect="1"/>
+            </wp:cNvGraphicFramePr>
+            <a:graphic xmlns:a="http://schemas.openxmlformats.org/drawingml/2006/main">
+              <a:graphicData uri="http://schemas.openxmlformats.org/drawingml/2006/picture">
+                <pic:pic xmlns:pic="http://schemas.openxmlformats.org/drawingml/2006/picture">
+                  <pic:nvPicPr>
+                    <pic:cNvPr id="23" name="intelliJVM.PNG"/>
+                    <pic:cNvPicPr/>
+                  </pic:nvPicPr>
+                  <pic:blipFill>
+                    <a:blip r:embed="rId26" cstate="print">
+                      <a:extLst>
+                        <a:ext uri="{28A0092B-C50C-407E-A947-70E740481C1C}">
+                          <a14:useLocalDpi xmlns:a14="http://schemas.microsoft.com/office/drawing/2010/main" val="0"/>
+                        </a:ext>
+                      </a:extLst>
+                    </a:blip>
+                    <a:stretch>
+                      <a:fillRect/>
+                    </a:stretch>
+                  </pic:blipFill>
+                  <pic:spPr>
+                    <a:xfrm>
+                      <a:off x="0" y="0"/>
+                      <a:ext cx="2912813" cy="1653752"/>
+                    </a:xfrm>
+                    <a:prstGeom prst="rect">
+                      <a:avLst/>
+                    </a:prstGeom>
+                  </pic:spPr>
+                </pic:pic>
+              </a:graphicData>
+            </a:graphic>
+          </wp:inline>
+        </w:drawing>
+      </w:r>
+    </w:p>
+    <w:p>
+      <w:proofErr w:type="spellStart"/>
+      <w:r>
+        <w:t>Eclipse</w:t>
+      </w:r>
+      <w:proofErr w:type="spellEnd"/>
+      <w:r>
+        <w:tab/>
+      </w:r>
+      <w:r>
+        <w:tab/>
+      </w:r>
+      <w:r>
+        <w:tab/>
+      </w:r>
+      <w:r>
+        <w:tab/>
+      </w:r>
+      <w:r>
+        <w:tab/>
+      </w:r>
+      <w:r>
+        <w:tab/>
+      </w:r>
+      <w:r>
+        <w:tab/>
+      </w:r>
+      <w:proofErr w:type="spellStart"/>
+      <w:r>
+        <w:t>IntelliJ</w:t>
+      </w:r>
+      <w:proofErr w:type="spellEnd"/>
+    </w:p>
+    <w:p>
+      <w:r>
+        <w:t xml:space="preserve">Wystarczy podać: </w:t>
+      </w:r>
+      <w:r>
+        <w:rPr>
+          <w:b/>
+        </w:rPr>
+        <w:t>-</w:t>
+      </w:r>
+      <w:proofErr w:type="spellStart"/>
+      <w:r>
+        <w:rPr>
+          <w:b/>
+        </w:rPr>
+        <w:t>Dserver.port</w:t>
+      </w:r>
+      <w:proofErr w:type="spellEnd"/>
+      <w:r>
+        <w:rPr>
+          <w:b/>
+        </w:rPr>
+        <w:t>={</w:t>
+      </w:r>
+      <w:proofErr w:type="spellStart"/>
+      <w:r>
+        <w:rPr>
+          <w:b/>
+        </w:rPr>
+        <w:t>numer_portu</w:t>
+      </w:r>
+      <w:proofErr w:type="spellEnd"/>
+      <w:r>
+        <w:rPr>
+          <w:b/>
+        </w:rPr>
+        <w:t>}</w:t>
+      </w:r>
+    </w:p>
+    <w:p>
+      <w:r>
+        <w:t xml:space="preserve">Mamy już możliwość tworzenia wielu instancji tego samego </w:t>
+      </w:r>
+      <w:proofErr w:type="spellStart"/>
+      <w:r>
+        <w:t>mikroserwisu</w:t>
+      </w:r>
+      <w:proofErr w:type="spellEnd"/>
+      <w:r>
+        <w:t xml:space="preserve">. Teraz stworzymy koleżkę dla naszych instancji aby miały z kim gadać. I tak tworzymy nowy projekt o nazwie </w:t>
+      </w:r>
+      <w:proofErr w:type="spellStart"/>
+      <w:r>
+        <w:t>CurrencyCalculationService</w:t>
+      </w:r>
+      <w:proofErr w:type="spellEnd"/>
+      <w:r>
+        <w:t xml:space="preserve">, żebym nie musiał nowych obrazków szukać </w:t>
+      </w:r>
+      <w:r>
+        <w:sym w:font="Wingdings" w:char="F04A"/>
+      </w:r>
+      <w:r>
+        <w:t xml:space="preserve"> ,</w:t>
+      </w:r>
+      <w:r>
+        <w:t xml:space="preserve"> pom</w:t>
+      </w:r>
+      <w:r>
+        <w:t xml:space="preserve"> </w:t>
+      </w:r>
+      <w:proofErr w:type="spellStart"/>
+      <w:r>
+        <w:t>mavena</w:t>
+      </w:r>
+      <w:proofErr w:type="spellEnd"/>
+      <w:r>
+        <w:t xml:space="preserve"> jak wyżej.</w:t>
+      </w:r>
+    </w:p>
+    <w:p>
+      <w:r>
+        <w:lastRenderedPageBreak/>
+        <w:t>Ustawmy mu:</w:t>
+      </w:r>
+      <w:r>
+        <w:tab/>
+        <w:t xml:space="preserve"> </w:t>
+      </w:r>
+      <w:r>
+        <w:rPr>
+          <w:noProof/>
+          <w:lang w:eastAsia="pl-PL"/>
+        </w:rPr>
+        <w:drawing>
+          <wp:inline distT="0" distB="0" distL="0" distR="0">
+            <wp:extent cx="3177815" cy="297206"/>
+            <wp:effectExtent l="0" t="0" r="3810" b="7620"/>
+            <wp:docPr id="24" name="Obraz 24"/>
+            <wp:cNvGraphicFramePr>
+              <a:graphicFrameLocks xmlns:a="http://schemas.openxmlformats.org/drawingml/2006/main" noChangeAspect="1"/>
+            </wp:cNvGraphicFramePr>
+            <a:graphic xmlns:a="http://schemas.openxmlformats.org/drawingml/2006/main">
+              <a:graphicData uri="http://schemas.openxmlformats.org/drawingml/2006/picture">
+                <pic:pic xmlns:pic="http://schemas.openxmlformats.org/drawingml/2006/picture">
+                  <pic:nvPicPr>
+                    <pic:cNvPr id="24" name="calculation.PNG"/>
+                    <pic:cNvPicPr/>
+                  </pic:nvPicPr>
+                  <pic:blipFill>
+                    <a:blip r:embed="rId27">
+                      <a:extLst>
+                        <a:ext uri="{28A0092B-C50C-407E-A947-70E740481C1C}">
+                          <a14:useLocalDpi xmlns:a14="http://schemas.microsoft.com/office/drawing/2010/main" val="0"/>
+                        </a:ext>
+                      </a:extLst>
+                    </a:blip>
+                    <a:stretch>
+                      <a:fillRect/>
+                    </a:stretch>
+                  </pic:blipFill>
+                  <pic:spPr>
+                    <a:xfrm>
+                      <a:off x="0" y="0"/>
+                      <a:ext cx="3177815" cy="297206"/>
+                    </a:xfrm>
+                    <a:prstGeom prst="rect">
+                      <a:avLst/>
+                    </a:prstGeom>
+                  </pic:spPr>
+                </pic:pic>
+              </a:graphicData>
+            </a:graphic>
+          </wp:inline>
+        </w:drawing>
+      </w:r>
+    </w:p>
+    <w:p>
+      <w:r>
+        <w:t xml:space="preserve">oraz zaimplementujmy klasę reprezentującą obiekt </w:t>
+      </w:r>
+      <w:proofErr w:type="spellStart"/>
+      <w:r>
+        <w:t>CurrencyConversion</w:t>
+      </w:r>
+      <w:proofErr w:type="spellEnd"/>
+      <w:r>
+        <w:t xml:space="preserve"> wraz z getterami i seterami, które uciąłem żeby nie zająć zbyt dużo miejsca ;)</w:t>
+      </w:r>
+    </w:p>
+    <w:p>
+      <w:r>
+        <w:rPr>
+          <w:noProof/>
+          <w:lang w:eastAsia="pl-PL"/>
+        </w:rPr>
+        <w:drawing>
+          <wp:inline distT="0" distB="0" distL="0" distR="0">
+            <wp:extent cx="4343400" cy="3036837"/>
+            <wp:effectExtent l="0" t="0" r="0" b="0"/>
+            <wp:docPr id="11" name="Obraz 11"/>
+            <wp:cNvGraphicFramePr>
+              <a:graphicFrameLocks xmlns:a="http://schemas.openxmlformats.org/drawingml/2006/main" noChangeAspect="1"/>
+            </wp:cNvGraphicFramePr>
+            <a:graphic xmlns:a="http://schemas.openxmlformats.org/drawingml/2006/main">
+              <a:graphicData uri="http://schemas.openxmlformats.org/drawingml/2006/picture">
+                <pic:pic xmlns:pic="http://schemas.openxmlformats.org/drawingml/2006/picture">
+                  <pic:nvPicPr>
+                    <pic:cNvPr id="11" name="conversionBean.PNG"/>
+                    <pic:cNvPicPr/>
+                  </pic:nvPicPr>
+                  <pic:blipFill>
+                    <a:blip r:embed="rId28">
+                      <a:extLst>
+                        <a:ext uri="{28A0092B-C50C-407E-A947-70E740481C1C}">
+                          <a14:useLocalDpi xmlns:a14="http://schemas.microsoft.com/office/drawing/2010/main" val="0"/>
+                        </a:ext>
+                      </a:extLst>
+                    </a:blip>
+                    <a:stretch>
+                      <a:fillRect/>
+                    </a:stretch>
+                  </pic:blipFill>
+                  <pic:spPr>
+                    <a:xfrm>
+                      <a:off x="0" y="0"/>
+                      <a:ext cx="4348252" cy="3040229"/>
+                    </a:xfrm>
+                    <a:prstGeom prst="rect">
+                      <a:avLst/>
+                    </a:prstGeom>
+                  </pic:spPr>
+                </pic:pic>
+              </a:graphicData>
+            </a:graphic>
+          </wp:inline>
+        </w:drawing>
+      </w:r>
+    </w:p>
+    <w:p>
+      <w:r>
+        <w:t>-----------</w:t>
+      </w:r>
+    </w:p>
+    <w:p>
+      <w:r>
+        <w:t>-&gt; gettery + setery</w:t>
+      </w:r>
+    </w:p>
+    <w:p>
+      <w:r>
+        <w:t>Ponadto utwórzmy kontroler, który będzie ten zasób konsumował.</w:t>
+      </w:r>
+    </w:p>
+    <w:p>
+      <w:r>
+        <w:rPr>
+          <w:noProof/>
+          <w:lang w:eastAsia="pl-PL"/>
+        </w:rPr>
+        <w:drawing>
+          <wp:inline distT="0" distB="0" distL="0" distR="0">
+            <wp:extent cx="4523510" cy="3054284"/>
+            <wp:effectExtent l="0" t="0" r="0" b="0"/>
+            <wp:docPr id="16" name="Obraz 16"/>
+            <wp:cNvGraphicFramePr>
+              <a:graphicFrameLocks xmlns:a="http://schemas.openxmlformats.org/drawingml/2006/main" noChangeAspect="1"/>
+            </wp:cNvGraphicFramePr>
+            <a:graphic xmlns:a="http://schemas.openxmlformats.org/drawingml/2006/main">
+              <a:graphicData uri="http://schemas.openxmlformats.org/drawingml/2006/picture">
+                <pic:pic xmlns:pic="http://schemas.openxmlformats.org/drawingml/2006/picture">
+                  <pic:nvPicPr>
+                    <pic:cNvPr id="16" name="conversionController.PNG"/>
+                    <pic:cNvPicPr/>
+                  </pic:nvPicPr>
+                  <pic:blipFill>
+                    <a:blip r:embed="rId29">
+                      <a:extLst>
+                        <a:ext uri="{28A0092B-C50C-407E-A947-70E740481C1C}">
+                          <a14:useLocalDpi xmlns:a14="http://schemas.microsoft.com/office/drawing/2010/main" val="0"/>
+                        </a:ext>
+                      </a:extLst>
+                    </a:blip>
+                    <a:stretch>
+                      <a:fillRect/>
+                    </a:stretch>
+                  </pic:blipFill>
+                  <pic:spPr>
+                    <a:xfrm>
+                      <a:off x="0" y="0"/>
+                      <a:ext cx="4527071" cy="3056688"/>
+                    </a:xfrm>
+                    <a:prstGeom prst="rect">
+                      <a:avLst/>
+                    </a:prstGeom>
+                  </pic:spPr>
+                </pic:pic>
+              </a:graphicData>
+            </a:graphic>
+          </wp:inline>
+        </w:drawing>
+      </w:r>
+    </w:p>
+    <w:p>
+      <w:r>
+        <w:t xml:space="preserve">Nasz </w:t>
+      </w:r>
+      <w:proofErr w:type="spellStart"/>
+      <w:r>
+        <w:t>RestController</w:t>
+      </w:r>
+      <w:proofErr w:type="spellEnd"/>
+      <w:r>
+        <w:t xml:space="preserve"> ma za zadanie zwrócić obiekt reprezentujący klasę </w:t>
+      </w:r>
+      <w:proofErr w:type="spellStart"/>
+      <w:r>
+        <w:t>CurrencyConversionBean</w:t>
+      </w:r>
+      <w:proofErr w:type="spellEnd"/>
+      <w:r>
+        <w:t xml:space="preserve">, ale po uprzednim pogadaniu sobie z </w:t>
+      </w:r>
+      <w:proofErr w:type="spellStart"/>
+      <w:r>
+        <w:t>mikroserwisem</w:t>
+      </w:r>
+      <w:proofErr w:type="spellEnd"/>
+      <w:r>
+        <w:t xml:space="preserve"> </w:t>
+      </w:r>
+      <w:proofErr w:type="spellStart"/>
+      <w:r>
+        <w:t>currency</w:t>
+      </w:r>
+      <w:proofErr w:type="spellEnd"/>
+      <w:r>
+        <w:t xml:space="preserve">-exchange, którego instancja w naszym przykładzie śmiga sobie na porcie numer 8000. W przykładzie powyżej została użyta klasa </w:t>
+      </w:r>
+      <w:proofErr w:type="spellStart"/>
+      <w:r>
+        <w:t>RestTemplate</w:t>
+      </w:r>
+      <w:proofErr w:type="spellEnd"/>
+      <w:r>
+        <w:t xml:space="preserve">, która ma za zadanie zwyczajnie uprościć z poziomu Javy wykonywanie żądań http czyli </w:t>
+      </w:r>
+      <w:r>
+        <w:lastRenderedPageBreak/>
+        <w:t xml:space="preserve">w naszym przypadku GET-a. Warto dodać, że metoda </w:t>
+      </w:r>
+      <w:proofErr w:type="spellStart"/>
+      <w:r>
+        <w:t>getForEntity</w:t>
+      </w:r>
+      <w:proofErr w:type="spellEnd"/>
+      <w:r>
+        <w:t xml:space="preserve">() jako pierwszy parametr przyjmuje </w:t>
+      </w:r>
+      <w:proofErr w:type="spellStart"/>
+      <w:r>
+        <w:t>url</w:t>
+      </w:r>
+      <w:proofErr w:type="spellEnd"/>
+      <w:r>
+        <w:t xml:space="preserve"> spod jakiego pobierze odpowiedź, drugi to typ tej odpowiedzi czyli w naszym przypadku będzie to </w:t>
+      </w:r>
+      <w:proofErr w:type="spellStart"/>
+      <w:r>
+        <w:t>CurrencyConversionBean</w:t>
+      </w:r>
+      <w:proofErr w:type="spellEnd"/>
+      <w:r>
+        <w:t xml:space="preserve">, a trzeci to dodanie </w:t>
+      </w:r>
+      <w:r>
+        <w:t>uprzednio zadeklarowanego interfejsu Map przechowującego w naszym przypadku zmienne przekazane w żądaniu.</w:t>
+      </w:r>
+    </w:p>
+    <w:p>
+      <w:pPr>
+        <w:pStyle w:val="Nagwek1"/>
+        <w:numPr>
+          <w:ilvl w:val="0"/>
+          <w:numId w:val="1"/>
+        </w:numPr>
+      </w:pPr>
       <w:proofErr w:type="spellStart"/>
       <w:r>
         <w:t>Load</w:t>
@@ -2450,8 +3994,775 @@
           <w:numId w:val="1"/>
         </w:numPr>
       </w:pPr>
-      <w:r>
-        <w:t>Ribbon</w:t>
+      <w:proofErr w:type="spellStart"/>
+      <w:r>
+        <w:t>Feign</w:t>
+      </w:r>
+      <w:proofErr w:type="spellEnd"/>
+      <w:r>
+        <w:t xml:space="preserve"> </w:t>
+      </w:r>
+    </w:p>
+    <w:p>
+      <w:r>
+        <w:t xml:space="preserve">Ziomek w </w:t>
+      </w:r>
+      <w:proofErr w:type="spellStart"/>
+      <w:r>
+        <w:t>tutku</w:t>
+      </w:r>
+      <w:proofErr w:type="spellEnd"/>
+      <w:r>
+        <w:t xml:space="preserve"> opisuje </w:t>
+      </w:r>
+      <w:proofErr w:type="spellStart"/>
+      <w:r>
+        <w:t>Feign</w:t>
+      </w:r>
+      <w:proofErr w:type="spellEnd"/>
+      <w:r>
+        <w:t xml:space="preserve"> jako „deklaratywny klient HTTP” i ja też nic z tego nie czaje :D</w:t>
+      </w:r>
+    </w:p>
+    <w:p>
+      <w:r>
+        <w:t xml:space="preserve">Po analizie wyczaiłem, że wszystko sprowadza się do tego, że użycie </w:t>
+      </w:r>
+      <w:proofErr w:type="spellStart"/>
+      <w:r>
+        <w:t>Feign</w:t>
+      </w:r>
+      <w:proofErr w:type="spellEnd"/>
+      <w:r>
+        <w:t xml:space="preserve">-a pomaga nam oddzielić naszą logikę od naszego kodu biznesowego. „Pomaga nam zminimalizować ilość pisanego kodu, który za cel ma pobranie podobnie ustrukturyzowanych danych” – w myśl zasady, że im mniej kodu tym lepiej. </w:t>
+      </w:r>
+      <w:r>
+        <w:t xml:space="preserve">Z pomocą </w:t>
+      </w:r>
+      <w:proofErr w:type="spellStart"/>
+      <w:r>
+        <w:t>Feign</w:t>
+      </w:r>
+      <w:proofErr w:type="spellEnd"/>
+      <w:r>
+        <w:t xml:space="preserve"> deklarujemy co nasz klient ma robić, a nie w jaki sposób ma to robić.</w:t>
+      </w:r>
+    </w:p>
+    <w:p>
+      <w:r>
+        <w:t xml:space="preserve">Użycie </w:t>
+      </w:r>
+      <w:proofErr w:type="spellStart"/>
+      <w:r>
+        <w:t>Feign</w:t>
+      </w:r>
+      <w:proofErr w:type="spellEnd"/>
+      <w:r>
+        <w:t xml:space="preserve"> jest bardzo intuicyjne. Do serwisu, który ma używać naszego deklaratywnego klienta (chciałem to napisać </w:t>
+      </w:r>
+      <w:r>
+        <w:sym w:font="Wingdings" w:char="F04A"/>
+      </w:r>
+      <w:r>
+        <w:t xml:space="preserve"> ) wystarczy dodać zależność:</w:t>
+      </w:r>
+    </w:p>
+    <w:p>
+      <w:r>
+        <w:rPr>
+          <w:noProof/>
+          <w:lang w:eastAsia="pl-PL"/>
+        </w:rPr>
+        <w:drawing>
+          <wp:inline distT="0" distB="0" distL="0" distR="0">
+            <wp:extent cx="3894157" cy="563929"/>
+            <wp:effectExtent l="0" t="0" r="0" b="7620"/>
+            <wp:docPr id="20" name="Obraz 20"/>
+            <wp:cNvGraphicFramePr>
+              <a:graphicFrameLocks xmlns:a="http://schemas.openxmlformats.org/drawingml/2006/main" noChangeAspect="1"/>
+            </wp:cNvGraphicFramePr>
+            <a:graphic xmlns:a="http://schemas.openxmlformats.org/drawingml/2006/main">
+              <a:graphicData uri="http://schemas.openxmlformats.org/drawingml/2006/picture">
+                <pic:pic xmlns:pic="http://schemas.openxmlformats.org/drawingml/2006/picture">
+                  <pic:nvPicPr>
+                    <pic:cNvPr id="20" name="feignDependency.PNG"/>
+                    <pic:cNvPicPr/>
+                  </pic:nvPicPr>
+                  <pic:blipFill>
+                    <a:blip r:embed="rId30">
+                      <a:extLst>
+                        <a:ext uri="{28A0092B-C50C-407E-A947-70E740481C1C}">
+                          <a14:useLocalDpi xmlns:a14="http://schemas.microsoft.com/office/drawing/2010/main" val="0"/>
+                        </a:ext>
+                      </a:extLst>
+                    </a:blip>
+                    <a:stretch>
+                      <a:fillRect/>
+                    </a:stretch>
+                  </pic:blipFill>
+                  <pic:spPr>
+                    <a:xfrm>
+                      <a:off x="0" y="0"/>
+                      <a:ext cx="3894157" cy="563929"/>
+                    </a:xfrm>
+                    <a:prstGeom prst="rect">
+                      <a:avLst/>
+                    </a:prstGeom>
+                  </pic:spPr>
+                </pic:pic>
+              </a:graphicData>
+            </a:graphic>
+          </wp:inline>
+        </w:drawing>
+      </w:r>
+    </w:p>
+    <w:p>
+      <w:r>
+        <w:t xml:space="preserve">lub </w:t>
+      </w:r>
+      <w:proofErr w:type="spellStart"/>
+      <w:r>
+        <w:rPr>
+          <w:b/>
+        </w:rPr>
+        <w:t>feign</w:t>
+      </w:r>
+      <w:proofErr w:type="spellEnd"/>
+      <w:r>
+        <w:t xml:space="preserve"> zamiast </w:t>
+      </w:r>
+      <w:proofErr w:type="spellStart"/>
+      <w:r>
+        <w:rPr>
+          <w:b/>
+        </w:rPr>
+        <w:t>openfeign</w:t>
+      </w:r>
+      <w:proofErr w:type="spellEnd"/>
+      <w:r>
+        <w:t xml:space="preserve"> jeśli używamy wersji niższej niż 2.0.0.M4</w:t>
+      </w:r>
+    </w:p>
+    <w:p>
+      <w:r>
+        <w:t xml:space="preserve">Używając </w:t>
+      </w:r>
+      <w:proofErr w:type="spellStart"/>
+      <w:r>
+        <w:t>SpringBoota</w:t>
+      </w:r>
+      <w:proofErr w:type="spellEnd"/>
+      <w:r>
+        <w:t xml:space="preserve"> wystarczy nam jedna adnotacja, żeby uruchomić </w:t>
+      </w:r>
+      <w:proofErr w:type="spellStart"/>
+      <w:r>
+        <w:t>autokonfigurację</w:t>
+      </w:r>
+      <w:proofErr w:type="spellEnd"/>
+      <w:r>
+        <w:t xml:space="preserve"> </w:t>
+      </w:r>
+      <w:proofErr w:type="spellStart"/>
+      <w:r>
+        <w:t>Feigna</w:t>
+      </w:r>
+      <w:proofErr w:type="spellEnd"/>
+      <w:r>
+        <w:t>:</w:t>
+      </w:r>
+    </w:p>
+    <w:p>
+      <w:r>
+        <w:rPr>
+          <w:noProof/>
+          <w:lang w:eastAsia="pl-PL"/>
+        </w:rPr>
+        <w:drawing>
+          <wp:inline distT="0" distB="0" distL="0" distR="0">
+            <wp:extent cx="5105400" cy="1225138"/>
+            <wp:effectExtent l="0" t="0" r="0" b="0"/>
+            <wp:docPr id="25" name="Obraz 25"/>
+            <wp:cNvGraphicFramePr>
+              <a:graphicFrameLocks xmlns:a="http://schemas.openxmlformats.org/drawingml/2006/main" noChangeAspect="1"/>
+            </wp:cNvGraphicFramePr>
+            <a:graphic xmlns:a="http://schemas.openxmlformats.org/drawingml/2006/main">
+              <a:graphicData uri="http://schemas.openxmlformats.org/drawingml/2006/picture">
+                <pic:pic xmlns:pic="http://schemas.openxmlformats.org/drawingml/2006/picture">
+                  <pic:nvPicPr>
+                    <pic:cNvPr id="25" name="EnableFeign.PNG"/>
+                    <pic:cNvPicPr/>
+                  </pic:nvPicPr>
+                  <pic:blipFill>
+                    <a:blip r:embed="rId31">
+                      <a:extLst>
+                        <a:ext uri="{28A0092B-C50C-407E-A947-70E740481C1C}">
+                          <a14:useLocalDpi xmlns:a14="http://schemas.microsoft.com/office/drawing/2010/main" val="0"/>
+                        </a:ext>
+                      </a:extLst>
+                    </a:blip>
+                    <a:stretch>
+                      <a:fillRect/>
+                    </a:stretch>
+                  </pic:blipFill>
+                  <pic:spPr>
+                    <a:xfrm>
+                      <a:off x="0" y="0"/>
+                      <a:ext cx="5113873" cy="1227171"/>
+                    </a:xfrm>
+                    <a:prstGeom prst="rect">
+                      <a:avLst/>
+                    </a:prstGeom>
+                  </pic:spPr>
+                </pic:pic>
+              </a:graphicData>
+            </a:graphic>
+          </wp:inline>
+        </w:drawing>
+      </w:r>
+    </w:p>
+    <w:p>
+      <w:r>
+        <w:t xml:space="preserve">Jako argument podajemy pakiet do skanowania celem szukania </w:t>
+      </w:r>
+      <w:proofErr w:type="spellStart"/>
+      <w:r>
+        <w:t>Feign</w:t>
+      </w:r>
+      <w:proofErr w:type="spellEnd"/>
+      <w:r>
+        <w:t xml:space="preserve"> klientów.</w:t>
+      </w:r>
+    </w:p>
+    <w:p>
+      <w:r>
+        <w:t xml:space="preserve">Co musimy zrobić teraz, to utworzyć </w:t>
+      </w:r>
+      <w:proofErr w:type="spellStart"/>
+      <w:r>
+        <w:t>Feign</w:t>
+      </w:r>
+      <w:proofErr w:type="spellEnd"/>
+      <w:r>
+        <w:t xml:space="preserve"> </w:t>
+      </w:r>
+      <w:proofErr w:type="spellStart"/>
+      <w:r>
+        <w:t>proxy</w:t>
+      </w:r>
+      <w:proofErr w:type="spellEnd"/>
+      <w:r>
+        <w:t xml:space="preserve"> by móc komunikować się z innymi </w:t>
+      </w:r>
+      <w:proofErr w:type="spellStart"/>
+      <w:r>
+        <w:t>mikroserwisami</w:t>
+      </w:r>
+      <w:proofErr w:type="spellEnd"/>
+      <w:r>
+        <w:t xml:space="preserve">. </w:t>
+      </w:r>
+    </w:p>
+    <w:p>
+      <w:r>
+        <w:t xml:space="preserve">Stwórzmy więc interfejs, który będzie za to odpowiadał. </w:t>
+      </w:r>
+      <w:r>
+        <w:t xml:space="preserve">Jako </w:t>
+      </w:r>
+      <w:r>
+        <w:t xml:space="preserve">atrybut </w:t>
+      </w:r>
+      <w:proofErr w:type="spellStart"/>
+      <w:r>
+        <w:rPr>
+          <w:b/>
+        </w:rPr>
+        <w:t>name</w:t>
+      </w:r>
+      <w:proofErr w:type="spellEnd"/>
+      <w:r>
+        <w:t xml:space="preserve"> ważne jest aby podać nazwę </w:t>
+      </w:r>
+      <w:proofErr w:type="spellStart"/>
+      <w:r>
+        <w:t>mikroserwisu</w:t>
+      </w:r>
+      <w:proofErr w:type="spellEnd"/>
+      <w:r>
+        <w:t xml:space="preserve">, z którym będziemy chcieli się komunikować, a w miejsce, </w:t>
+      </w:r>
+      <w:proofErr w:type="spellStart"/>
+      <w:r>
+        <w:t>url</w:t>
+      </w:r>
+      <w:proofErr w:type="spellEnd"/>
+      <w:r>
+        <w:t xml:space="preserve"> lokalizację tego serwisu.</w:t>
+      </w:r>
+      <w:r>
+        <w:t xml:space="preserve"> Teraz zadeklarujmy metodę</w:t>
+      </w:r>
+      <w:r>
+        <w:t>, która będzie łączyła się z odpowiednim zasobem i</w:t>
+      </w:r>
+      <w:r>
+        <w:t xml:space="preserve"> dzięki której będziemy mogli faktycznie zeswatać dwa serwisy ze sobą i umożliwić im komunikację:</w:t>
+      </w:r>
+    </w:p>
+    <w:p>
+      <w:r>
+        <w:rPr>
+          <w:noProof/>
+          <w:lang w:eastAsia="pl-PL"/>
+        </w:rPr>
+        <w:drawing>
+          <wp:inline distT="0" distB="0" distL="0" distR="0">
+            <wp:extent cx="4814379" cy="1814945"/>
+            <wp:effectExtent l="0" t="0" r="5715" b="0"/>
+            <wp:docPr id="28" name="Obraz 28"/>
+            <wp:cNvGraphicFramePr>
+              <a:graphicFrameLocks xmlns:a="http://schemas.openxmlformats.org/drawingml/2006/main" noChangeAspect="1"/>
+            </wp:cNvGraphicFramePr>
+            <a:graphic xmlns:a="http://schemas.openxmlformats.org/drawingml/2006/main">
+              <a:graphicData uri="http://schemas.openxmlformats.org/drawingml/2006/picture">
+                <pic:pic xmlns:pic="http://schemas.openxmlformats.org/drawingml/2006/picture">
+                  <pic:nvPicPr>
+                    <pic:cNvPr id="28" name="FeignInterface.PNG"/>
+                    <pic:cNvPicPr/>
+                  </pic:nvPicPr>
+                  <pic:blipFill>
+                    <a:blip r:embed="rId32" cstate="print">
+                      <a:extLst>
+                        <a:ext uri="{28A0092B-C50C-407E-A947-70E740481C1C}">
+                          <a14:useLocalDpi xmlns:a14="http://schemas.microsoft.com/office/drawing/2010/main" val="0"/>
+                        </a:ext>
+                      </a:extLst>
+                    </a:blip>
+                    <a:stretch>
+                      <a:fillRect/>
+                    </a:stretch>
+                  </pic:blipFill>
+                  <pic:spPr>
+                    <a:xfrm>
+                      <a:off x="0" y="0"/>
+                      <a:ext cx="4848981" cy="1827989"/>
+                    </a:xfrm>
+                    <a:prstGeom prst="rect">
+                      <a:avLst/>
+                    </a:prstGeom>
+                  </pic:spPr>
+                </pic:pic>
+              </a:graphicData>
+            </a:graphic>
+          </wp:inline>
+        </w:drawing>
+      </w:r>
+    </w:p>
+    <w:p>
+      <w:r>
+        <w:lastRenderedPageBreak/>
+        <w:t>Dodatkowo ważne jest, że j</w:t>
+      </w:r>
+      <w:r>
+        <w:t xml:space="preserve">eśli używamy </w:t>
+      </w:r>
+      <w:proofErr w:type="spellStart"/>
+      <w:r>
+        <w:t>Feign</w:t>
+      </w:r>
+      <w:proofErr w:type="spellEnd"/>
+      <w:r>
+        <w:t xml:space="preserve"> to m</w:t>
+      </w:r>
+      <w:r>
+        <w:t>usimy bezpośrednio wyspecyfikować</w:t>
+      </w:r>
+      <w:r>
+        <w:t xml:space="preserve"> ścieżkę do zmiennej</w:t>
+      </w:r>
+      <w:r>
+        <w:t xml:space="preserve"> podawanej jako parametr tzn. (”from”) i (”to”) jest niezbędne, żeby uniknąć błędu podczas kompilacji. </w:t>
+      </w:r>
+      <w:r>
+        <w:t xml:space="preserve">Po utworzeniu takiego interfejsu z pełną świadomością możemy go </w:t>
+      </w:r>
+      <w:proofErr w:type="spellStart"/>
+      <w:r>
+        <w:t>reużywać</w:t>
+      </w:r>
+      <w:proofErr w:type="spellEnd"/>
+      <w:r>
+        <w:t xml:space="preserve"> i wstrzykiwać jak zwykłego beana. </w:t>
+      </w:r>
+      <w:r>
+        <w:t>Użycie takiego klienta jest już bardzo proste i sprowadza się do wstrzyknięcia beana klienta oraz wywołania odpowiedniej metody, co upraszcza nam znacznie kod.</w:t>
+      </w:r>
+    </w:p>
+    <w:p>
+      <w:r>
+        <w:t xml:space="preserve">Wstrzyknijmy więc w nasz kontroler powstałego </w:t>
+      </w:r>
+      <w:proofErr w:type="spellStart"/>
+      <w:r>
+        <w:t>Feign</w:t>
+      </w:r>
+      <w:proofErr w:type="spellEnd"/>
+      <w:r>
+        <w:t xml:space="preserve"> klienta:</w:t>
+      </w:r>
+    </w:p>
+    <w:p>
+      <w:r>
+        <w:rPr>
+          <w:noProof/>
+          <w:lang w:eastAsia="pl-PL"/>
+        </w:rPr>
+        <w:drawing>
+          <wp:inline distT="0" distB="0" distL="0" distR="0">
+            <wp:extent cx="2705334" cy="335309"/>
+            <wp:effectExtent l="0" t="0" r="0" b="7620"/>
+            <wp:docPr id="27" name="Obraz 27"/>
+            <wp:cNvGraphicFramePr>
+              <a:graphicFrameLocks xmlns:a="http://schemas.openxmlformats.org/drawingml/2006/main" noChangeAspect="1"/>
+            </wp:cNvGraphicFramePr>
+            <a:graphic xmlns:a="http://schemas.openxmlformats.org/drawingml/2006/main">
+              <a:graphicData uri="http://schemas.openxmlformats.org/drawingml/2006/picture">
+                <pic:pic xmlns:pic="http://schemas.openxmlformats.org/drawingml/2006/picture">
+                  <pic:nvPicPr>
+                    <pic:cNvPr id="27" name="proxy.PNG"/>
+                    <pic:cNvPicPr/>
+                  </pic:nvPicPr>
+                  <pic:blipFill>
+                    <a:blip r:embed="rId33">
+                      <a:extLst>
+                        <a:ext uri="{28A0092B-C50C-407E-A947-70E740481C1C}">
+                          <a14:useLocalDpi xmlns:a14="http://schemas.microsoft.com/office/drawing/2010/main" val="0"/>
+                        </a:ext>
+                      </a:extLst>
+                    </a:blip>
+                    <a:stretch>
+                      <a:fillRect/>
+                    </a:stretch>
+                  </pic:blipFill>
+                  <pic:spPr>
+                    <a:xfrm>
+                      <a:off x="0" y="0"/>
+                      <a:ext cx="2705334" cy="335309"/>
+                    </a:xfrm>
+                    <a:prstGeom prst="rect">
+                      <a:avLst/>
+                    </a:prstGeom>
+                  </pic:spPr>
+                </pic:pic>
+              </a:graphicData>
+            </a:graphic>
+          </wp:inline>
+        </w:drawing>
+      </w:r>
+    </w:p>
+    <w:p>
+      <w:r>
+        <w:t>I przygotujmy pod niego usługę:</w:t>
+      </w:r>
+    </w:p>
+    <w:p>
+      <w:r>
+        <w:rPr>
+          <w:noProof/>
+          <w:lang w:eastAsia="pl-PL"/>
+        </w:rPr>
+        <w:drawing>
+          <wp:inline distT="0" distB="0" distL="0" distR="0">
+            <wp:extent cx="5760720" cy="1541145"/>
+            <wp:effectExtent l="0" t="0" r="0" b="1905"/>
+            <wp:docPr id="29" name="Obraz 29"/>
+            <wp:cNvGraphicFramePr>
+              <a:graphicFrameLocks xmlns:a="http://schemas.openxmlformats.org/drawingml/2006/main" noChangeAspect="1"/>
+            </wp:cNvGraphicFramePr>
+            <a:graphic xmlns:a="http://schemas.openxmlformats.org/drawingml/2006/main">
+              <a:graphicData uri="http://schemas.openxmlformats.org/drawingml/2006/picture">
+                <pic:pic xmlns:pic="http://schemas.openxmlformats.org/drawingml/2006/picture">
+                  <pic:nvPicPr>
+                    <pic:cNvPr id="29" name="FeignController.PNG"/>
+                    <pic:cNvPicPr/>
+                  </pic:nvPicPr>
+                  <pic:blipFill>
+                    <a:blip r:embed="rId34">
+                      <a:extLst>
+                        <a:ext uri="{28A0092B-C50C-407E-A947-70E740481C1C}">
+                          <a14:useLocalDpi xmlns:a14="http://schemas.microsoft.com/office/drawing/2010/main" val="0"/>
+                        </a:ext>
+                      </a:extLst>
+                    </a:blip>
+                    <a:stretch>
+                      <a:fillRect/>
+                    </a:stretch>
+                  </pic:blipFill>
+                  <pic:spPr>
+                    <a:xfrm>
+                      <a:off x="0" y="0"/>
+                      <a:ext cx="5760720" cy="1541145"/>
+                    </a:xfrm>
+                    <a:prstGeom prst="rect">
+                      <a:avLst/>
+                    </a:prstGeom>
+                  </pic:spPr>
+                </pic:pic>
+              </a:graphicData>
+            </a:graphic>
+          </wp:inline>
+        </w:drawing>
+      </w:r>
+    </w:p>
+    <w:p>
+      <w:r>
+        <w:t xml:space="preserve">Widzimy tu jak z pomocą </w:t>
+      </w:r>
+      <w:proofErr w:type="spellStart"/>
+      <w:r>
+        <w:t>Feign</w:t>
+      </w:r>
+      <w:proofErr w:type="spellEnd"/>
+      <w:r>
+        <w:t xml:space="preserve"> możemy skrócić ilość kodu generowanego wcześniej z pomocą </w:t>
+      </w:r>
+      <w:proofErr w:type="spellStart"/>
+      <w:r>
+        <w:t>RestTemplate</w:t>
+      </w:r>
+      <w:proofErr w:type="spellEnd"/>
+      <w:r>
+        <w:t xml:space="preserve">. Kod robi dokładnie to samo, </w:t>
+      </w:r>
+      <w:proofErr w:type="spellStart"/>
+      <w:r>
+        <w:t>endpointy</w:t>
+      </w:r>
+      <w:proofErr w:type="spellEnd"/>
+      <w:r>
+        <w:t xml:space="preserve"> różnią się tylko dostawioną wzmianką </w:t>
+      </w:r>
+      <w:r>
+        <w:rPr>
+          <w:b/>
+        </w:rPr>
+        <w:t>–</w:t>
+      </w:r>
+      <w:proofErr w:type="spellStart"/>
+      <w:r>
+        <w:rPr>
+          <w:b/>
+        </w:rPr>
+        <w:t>feign</w:t>
+      </w:r>
+      <w:proofErr w:type="spellEnd"/>
+      <w:r>
+        <w:rPr>
+          <w:b/>
+        </w:rPr>
+        <w:t>-</w:t>
+      </w:r>
+    </w:p>
+    <w:p>
+      <w:r>
+        <w:t>a mimo tego nasz kod wygląda schludniej i jest go mniej.</w:t>
+      </w:r>
+    </w:p>
+    <w:p>
+      <w:r>
+        <w:t xml:space="preserve">Kończąc wspomnę i rozwinę w dalszych punktach, że </w:t>
+      </w:r>
+      <w:proofErr w:type="spellStart"/>
+      <w:r>
+        <w:t>Feign</w:t>
+      </w:r>
+      <w:proofErr w:type="spellEnd"/>
+      <w:r>
+        <w:t xml:space="preserve"> od początku był przeznaczony do pracy w środowisku </w:t>
+      </w:r>
+      <w:proofErr w:type="spellStart"/>
+      <w:r>
+        <w:t>mikroserwisów</w:t>
+      </w:r>
+      <w:proofErr w:type="spellEnd"/>
+      <w:r>
+        <w:t xml:space="preserve"> – tak przynajmniej przeczytałem, a więc potrafi korzystać z service </w:t>
+      </w:r>
+      <w:proofErr w:type="spellStart"/>
+      <w:r>
+        <w:t>discovery</w:t>
+      </w:r>
+      <w:proofErr w:type="spellEnd"/>
+      <w:r>
+        <w:t xml:space="preserve"> np. Eureka, której specyfikację przybliżę w dalszej części. </w:t>
+      </w:r>
+      <w:proofErr w:type="spellStart"/>
+      <w:r>
+        <w:t>Feign</w:t>
+      </w:r>
+      <w:proofErr w:type="spellEnd"/>
+      <w:r>
+        <w:t xml:space="preserve"> używa </w:t>
+      </w:r>
+      <w:proofErr w:type="spellStart"/>
+      <w:r>
+        <w:t>Ribbona</w:t>
+      </w:r>
+      <w:proofErr w:type="spellEnd"/>
+      <w:r>
+        <w:t xml:space="preserve"> (następny punkt) do łączenia z </w:t>
+      </w:r>
+      <w:proofErr w:type="spellStart"/>
+      <w:r>
+        <w:t>discovery</w:t>
+      </w:r>
+      <w:proofErr w:type="spellEnd"/>
+      <w:r>
+        <w:t xml:space="preserve"> i rozkładania ruchu na poszczególne instancje aplikacji i jest to ten tak zwany </w:t>
+      </w:r>
+      <w:proofErr w:type="spellStart"/>
+      <w:r>
+        <w:t>Load</w:t>
+      </w:r>
+      <w:proofErr w:type="spellEnd"/>
+      <w:r>
+        <w:t xml:space="preserve"> </w:t>
+      </w:r>
+      <w:proofErr w:type="spellStart"/>
+      <w:r>
+        <w:t>Balancing</w:t>
+      </w:r>
+      <w:proofErr w:type="spellEnd"/>
+      <w:r>
+        <w:t>.</w:t>
+      </w:r>
+      <w:r>
+        <w:t xml:space="preserve"> Schemat poniżej:</w:t>
+      </w:r>
+    </w:p>
+    <w:p>
+      <w:r>
+        <w:rPr>
+          <w:noProof/>
+          <w:lang w:eastAsia="pl-PL"/>
+        </w:rPr>
+        <w:drawing>
+          <wp:inline distT="0" distB="0" distL="0" distR="0">
+            <wp:extent cx="4274861" cy="2362200"/>
+            <wp:effectExtent l="0" t="0" r="0" b="0"/>
+            <wp:docPr id="30" name="Obraz 30"/>
+            <wp:cNvGraphicFramePr>
+              <a:graphicFrameLocks xmlns:a="http://schemas.openxmlformats.org/drawingml/2006/main" noChangeAspect="1"/>
+            </wp:cNvGraphicFramePr>
+            <a:graphic xmlns:a="http://schemas.openxmlformats.org/drawingml/2006/main">
+              <a:graphicData uri="http://schemas.openxmlformats.org/drawingml/2006/picture">
+                <pic:pic xmlns:pic="http://schemas.openxmlformats.org/drawingml/2006/picture">
+                  <pic:nvPicPr>
+                    <pic:cNvPr id="30" name="FeignSchemat.PNG"/>
+                    <pic:cNvPicPr/>
+                  </pic:nvPicPr>
+                  <pic:blipFill>
+                    <a:blip r:embed="rId35">
+                      <a:extLst>
+                        <a:ext uri="{28A0092B-C50C-407E-A947-70E740481C1C}">
+                          <a14:useLocalDpi xmlns:a14="http://schemas.microsoft.com/office/drawing/2010/main" val="0"/>
+                        </a:ext>
+                      </a:extLst>
+                    </a:blip>
+                    <a:stretch>
+                      <a:fillRect/>
+                    </a:stretch>
+                  </pic:blipFill>
+                  <pic:spPr>
+                    <a:xfrm>
+                      <a:off x="0" y="0"/>
+                      <a:ext cx="4297107" cy="2374493"/>
+                    </a:xfrm>
+                    <a:prstGeom prst="rect">
+                      <a:avLst/>
+                    </a:prstGeom>
+                  </pic:spPr>
+                </pic:pic>
+              </a:graphicData>
+            </a:graphic>
+          </wp:inline>
+        </w:drawing>
+      </w:r>
+    </w:p>
+    <w:p>
+      <w:r>
+        <w:t xml:space="preserve">Instancje poszczególnych serwisów rejestrują się w serwis </w:t>
+      </w:r>
+      <w:proofErr w:type="spellStart"/>
+      <w:r>
+        <w:t>discovery</w:t>
+      </w:r>
+      <w:proofErr w:type="spellEnd"/>
+      <w:r>
+        <w:t xml:space="preserve">, po czym </w:t>
+      </w:r>
+      <w:proofErr w:type="spellStart"/>
+      <w:r>
+        <w:t>Feign</w:t>
+      </w:r>
+      <w:proofErr w:type="spellEnd"/>
+      <w:r>
+        <w:t xml:space="preserve"> może pobrać listę zarejestrowanych serwisów. Zwykle serwisy rejestrują się pod nazwą np. Service1, Service2. Dodatkowo co zostanie opisane przy Eurece trzeba pamiętać o uruchomieniu </w:t>
+      </w:r>
+      <w:proofErr w:type="spellStart"/>
+      <w:r>
+        <w:t>autokonfiguracji</w:t>
+      </w:r>
+      <w:proofErr w:type="spellEnd"/>
+      <w:r>
+        <w:t xml:space="preserve"> klienta </w:t>
+      </w:r>
+      <w:proofErr w:type="spellStart"/>
+      <w:r>
+        <w:t>discovery</w:t>
+      </w:r>
+      <w:proofErr w:type="spellEnd"/>
+      <w:r>
+        <w:t xml:space="preserve"> w aplikacji </w:t>
+      </w:r>
+      <w:proofErr w:type="spellStart"/>
+      <w:r>
+        <w:t>bootstrapującej</w:t>
+      </w:r>
+      <w:proofErr w:type="spellEnd"/>
+      <w:r>
+        <w:t xml:space="preserve"> poprzez @</w:t>
+      </w:r>
+      <w:proofErr w:type="spellStart"/>
+      <w:r>
+        <w:t>EnableDiscoveryClient</w:t>
+      </w:r>
+      <w:proofErr w:type="spellEnd"/>
+      <w:r>
+        <w:t xml:space="preserve"> i możemy się cieszyć działającym połączeniem pomiędzy naszymi </w:t>
+      </w:r>
+      <w:proofErr w:type="spellStart"/>
+      <w:r>
+        <w:t>microserwisami</w:t>
+      </w:r>
+      <w:proofErr w:type="spellEnd"/>
+      <w:r>
+        <w:t>.</w:t>
+      </w:r>
+    </w:p>
+    <w:p>
+      <w:r>
+        <w:lastRenderedPageBreak/>
+        <w:t xml:space="preserve">OK, wracając ostatni raz do tematu </w:t>
+      </w:r>
+      <w:proofErr w:type="spellStart"/>
+      <w:r>
+        <w:t>Feign</w:t>
+      </w:r>
+      <w:proofErr w:type="spellEnd"/>
+      <w:r>
+        <w:t>. Po co nam w ogóle ten deklaratywny klient i w czym on jest lepszy? A więc po zdefiniowaniu odpowiedniej konfiguracji jedyne co musimy wywołać w naszym kodzie to metoda, którą zdefiniowaliśmy i parametry jej wywołania. KROPKA. Nic więcej nie zaśmieca naszego kodu i nic więcej nie musimy ręcznie tworzyć.</w:t>
       </w:r>
     </w:p>
     <w:p>
@@ -2462,11 +4773,474 @@
           <w:numId w:val="1"/>
         </w:numPr>
       </w:pPr>
-      <w:proofErr w:type="spellStart"/>
-      <w:r>
-        <w:t>Feign</w:t>
-      </w:r>
-      <w:proofErr w:type="spellEnd"/>
+      <w:r>
+        <w:t>Ribbon</w:t>
+      </w:r>
+    </w:p>
+    <w:p>
+      <w:r>
+        <w:t xml:space="preserve">Zacznijmy od obrazka </w:t>
+      </w:r>
+      <w:r>
+        <w:sym w:font="Wingdings" w:char="F04A"/>
+      </w:r>
+    </w:p>
+    <w:p>
+      <w:r>
+        <w:rPr>
+          <w:noProof/>
+          <w:lang w:eastAsia="pl-PL"/>
+        </w:rPr>
+        <w:drawing>
+          <wp:inline distT="0" distB="0" distL="0" distR="0">
+            <wp:extent cx="5306291" cy="1895689"/>
+            <wp:effectExtent l="0" t="0" r="8890" b="9525"/>
+            <wp:docPr id="31" name="Obraz 31"/>
+            <wp:cNvGraphicFramePr>
+              <a:graphicFrameLocks xmlns:a="http://schemas.openxmlformats.org/drawingml/2006/main" noChangeAspect="1"/>
+            </wp:cNvGraphicFramePr>
+            <a:graphic xmlns:a="http://schemas.openxmlformats.org/drawingml/2006/main">
+              <a:graphicData uri="http://schemas.openxmlformats.org/drawingml/2006/picture">
+                <pic:pic xmlns:pic="http://schemas.openxmlformats.org/drawingml/2006/picture">
+                  <pic:nvPicPr>
+                    <pic:cNvPr id="31" name="ribbon.PNG"/>
+                    <pic:cNvPicPr/>
+                  </pic:nvPicPr>
+                  <pic:blipFill>
+                    <a:blip r:embed="rId36">
+                      <a:extLst>
+                        <a:ext uri="{28A0092B-C50C-407E-A947-70E740481C1C}">
+                          <a14:useLocalDpi xmlns:a14="http://schemas.microsoft.com/office/drawing/2010/main" val="0"/>
+                        </a:ext>
+                      </a:extLst>
+                    </a:blip>
+                    <a:stretch>
+                      <a:fillRect/>
+                    </a:stretch>
+                  </pic:blipFill>
+                  <pic:spPr>
+                    <a:xfrm>
+                      <a:off x="0" y="0"/>
+                      <a:ext cx="5314216" cy="1898520"/>
+                    </a:xfrm>
+                    <a:prstGeom prst="rect">
+                      <a:avLst/>
+                    </a:prstGeom>
+                  </pic:spPr>
+                </pic:pic>
+              </a:graphicData>
+            </a:graphic>
+          </wp:inline>
+        </w:drawing>
+      </w:r>
+    </w:p>
+    <w:p>
+      <w:r>
+        <w:t xml:space="preserve">Obecnie potrafimy dynamicznie skonfigurować gadanie ze sobą dwóch serwisów. No i fajnie bo możemy to robić dynamicznie uruchamiając kilka instancji jednego serwisu. </w:t>
+      </w:r>
+      <w:proofErr w:type="spellStart"/>
+      <w:r>
+        <w:t>Załózmy</w:t>
+      </w:r>
+      <w:proofErr w:type="spellEnd"/>
+      <w:r>
+        <w:t xml:space="preserve"> hipotetyczną sytuację, że mamy uruchomione trzy instancje </w:t>
+      </w:r>
+      <w:proofErr w:type="spellStart"/>
+      <w:r>
+        <w:t>CurrencyExchangeService</w:t>
+      </w:r>
+      <w:proofErr w:type="spellEnd"/>
+      <w:r>
+        <w:t xml:space="preserve"> (</w:t>
+      </w:r>
+      <w:r>
+        <w:t>1, 2 i 3</w:t>
+      </w:r>
+      <w:r>
+        <w:t>)</w:t>
+      </w:r>
+      <w:r>
+        <w:t xml:space="preserve"> </w:t>
+      </w:r>
+      <w:r>
+        <w:t xml:space="preserve">Ale pojawia się problem w postaci takiej, że nasz </w:t>
+      </w:r>
+      <w:proofErr w:type="spellStart"/>
+      <w:r>
+        <w:t>CurrencyCalculationService</w:t>
+      </w:r>
+      <w:proofErr w:type="spellEnd"/>
+      <w:r>
+        <w:t xml:space="preserve"> może gadać albo z uruch</w:t>
+      </w:r>
+      <w:r>
+        <w:t xml:space="preserve">omionym 1 albo 2 albo 3 </w:t>
+      </w:r>
+      <w:proofErr w:type="spellStart"/>
+      <w:r>
+        <w:t>hmm</w:t>
+      </w:r>
+      <w:proofErr w:type="spellEnd"/>
+      <w:r>
+        <w:t xml:space="preserve">… Przydałoby się aby mógł rozmawiać z nimi wszystkimi </w:t>
+      </w:r>
+      <w:r>
+        <w:sym w:font="Wingdings" w:char="F04C"/>
+      </w:r>
+    </w:p>
+    <w:p>
+      <w:r>
+        <w:t xml:space="preserve">I tu wkracza Ribbon, który pomaga nam „rozdystrybuować” połączenia pomiędzy różnymi instancjami </w:t>
+      </w:r>
+      <w:proofErr w:type="spellStart"/>
+      <w:r>
+        <w:t>CurrentExchangeService</w:t>
+      </w:r>
+      <w:proofErr w:type="spellEnd"/>
+      <w:r>
+        <w:t xml:space="preserve">. </w:t>
+      </w:r>
+      <w:r>
+        <w:t xml:space="preserve">Podłączamy go poprzez dodanie </w:t>
+      </w:r>
+      <w:proofErr w:type="spellStart"/>
+      <w:r>
+        <w:t>mavenowej</w:t>
+      </w:r>
+      <w:proofErr w:type="spellEnd"/>
+      <w:r>
+        <w:t xml:space="preserve"> zależności</w:t>
+      </w:r>
+    </w:p>
+    <w:p>
+      <w:r>
+        <w:rPr>
+          <w:noProof/>
+          <w:lang w:eastAsia="pl-PL"/>
+        </w:rPr>
+        <w:drawing>
+          <wp:inline distT="0" distB="0" distL="0" distR="0">
+            <wp:extent cx="4130398" cy="541067"/>
+            <wp:effectExtent l="0" t="0" r="3810" b="0"/>
+            <wp:docPr id="32" name="Obraz 32"/>
+            <wp:cNvGraphicFramePr>
+              <a:graphicFrameLocks xmlns:a="http://schemas.openxmlformats.org/drawingml/2006/main" noChangeAspect="1"/>
+            </wp:cNvGraphicFramePr>
+            <a:graphic xmlns:a="http://schemas.openxmlformats.org/drawingml/2006/main">
+              <a:graphicData uri="http://schemas.openxmlformats.org/drawingml/2006/picture">
+                <pic:pic xmlns:pic="http://schemas.openxmlformats.org/drawingml/2006/picture">
+                  <pic:nvPicPr>
+                    <pic:cNvPr id="32" name="ribbonMaven2.PNG"/>
+                    <pic:cNvPicPr/>
+                  </pic:nvPicPr>
+                  <pic:blipFill>
+                    <a:blip r:embed="rId37">
+                      <a:extLst>
+                        <a:ext uri="{28A0092B-C50C-407E-A947-70E740481C1C}">
+                          <a14:useLocalDpi xmlns:a14="http://schemas.microsoft.com/office/drawing/2010/main" val="0"/>
+                        </a:ext>
+                      </a:extLst>
+                    </a:blip>
+                    <a:stretch>
+                      <a:fillRect/>
+                    </a:stretch>
+                  </pic:blipFill>
+                  <pic:spPr>
+                    <a:xfrm>
+                      <a:off x="0" y="0"/>
+                      <a:ext cx="4130398" cy="541067"/>
+                    </a:xfrm>
+                    <a:prstGeom prst="rect">
+                      <a:avLst/>
+                    </a:prstGeom>
+                  </pic:spPr>
+                </pic:pic>
+              </a:graphicData>
+            </a:graphic>
+          </wp:inline>
+        </w:drawing>
+      </w:r>
+    </w:p>
+    <w:p>
+      <w:r>
+        <w:t xml:space="preserve">do serwisu, który ma mieć podłączenie do innych tzn. </w:t>
+      </w:r>
+      <w:proofErr w:type="spellStart"/>
+      <w:r>
+        <w:t>CurrencyExchangeService</w:t>
+      </w:r>
+      <w:proofErr w:type="spellEnd"/>
+      <w:r>
+        <w:t xml:space="preserve">(1, 2, 3) będą konsumować zasoby z </w:t>
+      </w:r>
+      <w:proofErr w:type="spellStart"/>
+      <w:r>
+        <w:t>CurrencyCalculationService</w:t>
+      </w:r>
+      <w:proofErr w:type="spellEnd"/>
+      <w:r>
+        <w:t xml:space="preserve"> więc w przykładzie z obrazka to on właśnie ma być dostarczycielem zasobów. </w:t>
+      </w:r>
+      <w:r>
+        <w:t xml:space="preserve">Uruchamiamy go, albo inaczej – deklarujemy klientów dla naszego </w:t>
+      </w:r>
+      <w:proofErr w:type="spellStart"/>
+      <w:r>
+        <w:t>CurrencyConversionService</w:t>
+      </w:r>
+      <w:proofErr w:type="spellEnd"/>
+      <w:r>
+        <w:t xml:space="preserve"> poprzez dodanie adnotacji (obrazek poniżej):</w:t>
+      </w:r>
+    </w:p>
+    <w:p>
+      <w:r>
+        <w:rPr>
+          <w:noProof/>
+          <w:lang w:eastAsia="pl-PL"/>
+        </w:rPr>
+        <w:drawing>
+          <wp:inline distT="0" distB="0" distL="0" distR="0">
+            <wp:extent cx="5760720" cy="2474595"/>
+            <wp:effectExtent l="0" t="0" r="0" b="1905"/>
+            <wp:docPr id="33" name="Obraz 33"/>
+            <wp:cNvGraphicFramePr>
+              <a:graphicFrameLocks xmlns:a="http://schemas.openxmlformats.org/drawingml/2006/main" noChangeAspect="1"/>
+            </wp:cNvGraphicFramePr>
+            <a:graphic xmlns:a="http://schemas.openxmlformats.org/drawingml/2006/main">
+              <a:graphicData uri="http://schemas.openxmlformats.org/drawingml/2006/picture">
+                <pic:pic xmlns:pic="http://schemas.openxmlformats.org/drawingml/2006/picture">
+                  <pic:nvPicPr>
+                    <pic:cNvPr id="33" name="ribbonProxy.PNG"/>
+                    <pic:cNvPicPr/>
+                  </pic:nvPicPr>
+                  <pic:blipFill>
+                    <a:blip r:embed="rId38">
+                      <a:extLst>
+                        <a:ext uri="{28A0092B-C50C-407E-A947-70E740481C1C}">
+                          <a14:useLocalDpi xmlns:a14="http://schemas.microsoft.com/office/drawing/2010/main" val="0"/>
+                        </a:ext>
+                      </a:extLst>
+                    </a:blip>
+                    <a:stretch>
+                      <a:fillRect/>
+                    </a:stretch>
+                  </pic:blipFill>
+                  <pic:spPr>
+                    <a:xfrm>
+                      <a:off x="0" y="0"/>
+                      <a:ext cx="5760720" cy="2474595"/>
+                    </a:xfrm>
+                    <a:prstGeom prst="rect">
+                      <a:avLst/>
+                    </a:prstGeom>
+                  </pic:spPr>
+                </pic:pic>
+              </a:graphicData>
+            </a:graphic>
+          </wp:inline>
+        </w:drawing>
+      </w:r>
+    </w:p>
+    <w:p>
+      <w:r>
+        <w:lastRenderedPageBreak/>
+        <w:t xml:space="preserve">oraz skoro mamy wiele instancji tego samego </w:t>
+      </w:r>
+      <w:proofErr w:type="spellStart"/>
+      <w:r>
+        <w:t>mikroserwisu</w:t>
+      </w:r>
+      <w:proofErr w:type="spellEnd"/>
+      <w:r>
+        <w:t xml:space="preserve">, to powinniśmy w jakimś miejscu mu (Ribbonowi </w:t>
+      </w:r>
+      <w:proofErr w:type="spellStart"/>
+      <w:r>
+        <w:t>xD</w:t>
+      </w:r>
+      <w:proofErr w:type="spellEnd"/>
+      <w:r>
+        <w:t xml:space="preserve">) wskazać gdzie się znajdują te </w:t>
+      </w:r>
+      <w:proofErr w:type="spellStart"/>
+      <w:r>
+        <w:t>mikroserwisy</w:t>
+      </w:r>
+      <w:proofErr w:type="spellEnd"/>
+      <w:r>
+        <w:t xml:space="preserve">. </w:t>
+      </w:r>
+    </w:p>
+    <w:p>
+      <w:r>
+        <w:t xml:space="preserve">Uzyskamy to poprzez dodanie w pliku konfiguracyjnym naszego </w:t>
+      </w:r>
+      <w:proofErr w:type="spellStart"/>
+      <w:r>
+        <w:t>CurrencyConversionService</w:t>
+      </w:r>
+      <w:proofErr w:type="spellEnd"/>
+      <w:r>
+        <w:t xml:space="preserve"> właściwości </w:t>
+      </w:r>
+    </w:p>
+    <w:p>
+      <w:r>
+        <w:rPr>
+          <w:b/>
+        </w:rPr>
+        <w:t>currency-exchange-service.ribbon.listOfServers=http://localhost:8000,http://localhost:8001</w:t>
+      </w:r>
+    </w:p>
+    <w:p>
+      <w:r>
+        <w:t xml:space="preserve">co wydaje mi się w pełni zrozumiałe i nie wymaga nadmiernego komentarza. No może poza tym, że jedna instancja </w:t>
+      </w:r>
+      <w:proofErr w:type="spellStart"/>
+      <w:r>
+        <w:t>ExchangeService</w:t>
+      </w:r>
+      <w:proofErr w:type="spellEnd"/>
+      <w:r>
+        <w:t xml:space="preserve"> stoi na 8000 a druga na 8001 numerze portu.</w:t>
+      </w:r>
+    </w:p>
+    <w:p>
+      <w:pPr>
+        <w:rPr>
+          <w:b/>
+        </w:rPr>
+      </w:pPr>
+      <w:r>
+        <w:t>Po uruchomieniu dwóch instancji możemy w fajny sposób zaobserwować jak Ribbon dystrybuuje  żądania po dwóch instancjach co widzimy na dwóch obrazkach poniżej. Raz gada z jednym a raz z drugim:</w:t>
+      </w:r>
+      <w:r>
+        <w:tab/>
+      </w:r>
+      <w:r>
+        <w:tab/>
+      </w:r>
+      <w:r>
+        <w:rPr>
+          <w:b/>
+        </w:rPr>
+        <w:t>* Inny port ;)</w:t>
+      </w:r>
+    </w:p>
+    <w:p>
+      <w:r>
+        <w:rPr>
+          <w:noProof/>
+          <w:lang w:eastAsia="pl-PL"/>
+        </w:rPr>
+        <w:drawing>
+          <wp:inline distT="0" distB="0" distL="0" distR="0">
+            <wp:extent cx="2791691" cy="1084698"/>
+            <wp:effectExtent l="0" t="0" r="8890" b="1270"/>
+            <wp:docPr id="34" name="Obraz 34"/>
+            <wp:cNvGraphicFramePr>
+              <a:graphicFrameLocks xmlns:a="http://schemas.openxmlformats.org/drawingml/2006/main" noChangeAspect="1"/>
+            </wp:cNvGraphicFramePr>
+            <a:graphic xmlns:a="http://schemas.openxmlformats.org/drawingml/2006/main">
+              <a:graphicData uri="http://schemas.openxmlformats.org/drawingml/2006/picture">
+                <pic:pic xmlns:pic="http://schemas.openxmlformats.org/drawingml/2006/picture">
+                  <pic:nvPicPr>
+                    <pic:cNvPr id="34" name="ribbon2.PNG"/>
+                    <pic:cNvPicPr/>
+                  </pic:nvPicPr>
+                  <pic:blipFill>
+                    <a:blip r:embed="rId39">
+                      <a:extLst>
+                        <a:ext uri="{28A0092B-C50C-407E-A947-70E740481C1C}">
+                          <a14:useLocalDpi xmlns:a14="http://schemas.microsoft.com/office/drawing/2010/main" val="0"/>
+                        </a:ext>
+                      </a:extLst>
+                    </a:blip>
+                    <a:stretch>
+                      <a:fillRect/>
+                    </a:stretch>
+                  </pic:blipFill>
+                  <pic:spPr>
+                    <a:xfrm>
+                      <a:off x="0" y="0"/>
+                      <a:ext cx="2853317" cy="1108643"/>
+                    </a:xfrm>
+                    <a:prstGeom prst="rect">
+                      <a:avLst/>
+                    </a:prstGeom>
+                  </pic:spPr>
+                </pic:pic>
+              </a:graphicData>
+            </a:graphic>
+          </wp:inline>
+        </w:drawing>
+      </w:r>
+      <w:r>
+        <w:rPr>
+          <w:noProof/>
+          <w:lang w:eastAsia="pl-PL"/>
+        </w:rPr>
+        <w:drawing>
+          <wp:inline distT="0" distB="0" distL="0" distR="0">
+            <wp:extent cx="2847026" cy="1080655"/>
+            <wp:effectExtent l="0" t="0" r="0" b="5715"/>
+            <wp:docPr id="35" name="Obraz 35"/>
+            <wp:cNvGraphicFramePr>
+              <a:graphicFrameLocks xmlns:a="http://schemas.openxmlformats.org/drawingml/2006/main" noChangeAspect="1"/>
+            </wp:cNvGraphicFramePr>
+            <a:graphic xmlns:a="http://schemas.openxmlformats.org/drawingml/2006/main">
+              <a:graphicData uri="http://schemas.openxmlformats.org/drawingml/2006/picture">
+                <pic:pic xmlns:pic="http://schemas.openxmlformats.org/drawingml/2006/picture">
+                  <pic:nvPicPr>
+                    <pic:cNvPr id="35" name="ribbon1.PNG"/>
+                    <pic:cNvPicPr/>
+                  </pic:nvPicPr>
+                  <pic:blipFill>
+                    <a:blip r:embed="rId40">
+                      <a:extLst>
+                        <a:ext uri="{28A0092B-C50C-407E-A947-70E740481C1C}">
+                          <a14:useLocalDpi xmlns:a14="http://schemas.microsoft.com/office/drawing/2010/main" val="0"/>
+                        </a:ext>
+                      </a:extLst>
+                    </a:blip>
+                    <a:stretch>
+                      <a:fillRect/>
+                    </a:stretch>
+                  </pic:blipFill>
+                  <pic:spPr>
+                    <a:xfrm>
+                      <a:off x="0" y="0"/>
+                      <a:ext cx="2898211" cy="1100083"/>
+                    </a:xfrm>
+                    <a:prstGeom prst="rect">
+                      <a:avLst/>
+                    </a:prstGeom>
+                  </pic:spPr>
+                </pic:pic>
+              </a:graphicData>
+            </a:graphic>
+          </wp:inline>
+        </w:drawing>
+      </w:r>
+    </w:p>
+    <w:p>
+      <w:r>
+        <w:t>Dalej</w:t>
+      </w:r>
+      <w:r>
+        <w:t>, pozmieniamy trochę, bo jak się dowiedziałem to w</w:t>
+      </w:r>
+      <w:r>
+        <w:t xml:space="preserve"> praktyce ilość aktywnych instancji zwracana jest przez Service Discovery np. Eureka. Następnie wybór któr</w:t>
+      </w:r>
+      <w:r>
+        <w:t xml:space="preserve">a usługa zwrócona przez Service </w:t>
+      </w:r>
+      <w:r>
+        <w:t>Discovery zostanie wywołana leży po stronie klienta.</w:t>
+      </w:r>
     </w:p>
     <w:p>
       <w:pPr>
@@ -2486,6 +5260,30 @@
       </w:r>
     </w:p>
     <w:p>
+      <w:r>
+        <w:t>Eureka Service Discovery umożliwia efektywne zarządzanie usługami bez konieczności deklarowania adresów kolejnych ins</w:t>
+      </w:r>
+      <w:bookmarkStart w:id="0" w:name="_GoBack"/>
+      <w:bookmarkEnd w:id="0"/>
+      <w:r>
+        <w:t>tancji na sztywno w kodzie źródłowym aplikacji. Zdecydowanie dobrą praktyką jest korzystanie z mechanizmu Service Discovery. Jeśli jednak</w:t>
+      </w:r>
+      <w:r>
+        <w:t xml:space="preserve"> jest uzasadnienie biznesowe do u</w:t>
+      </w:r>
+      <w:r>
+        <w:t xml:space="preserve">żywania predefiniowanej listy serwerów to jak najbardziej jest możliwe używanie projektu Spring </w:t>
+      </w:r>
+      <w:proofErr w:type="spellStart"/>
+      <w:r>
+        <w:t>Cloud</w:t>
+      </w:r>
+      <w:proofErr w:type="spellEnd"/>
+      <w:r>
+        <w:t xml:space="preserve"> Ribbon bez konieczności stawiania serwera Eureki.</w:t>
+      </w:r>
+    </w:p>
+    <w:p>
       <w:pPr>
         <w:pStyle w:val="Nagwek1"/>
         <w:numPr>
@@ -2561,6 +5359,23 @@
     </w:p>
     <w:p/>
     <w:p/>
+    <w:p>
+      <w:r>
+        <w:t xml:space="preserve">Mój styl pisania pozostawia wiele do życzenia, ale uważam, że jeśli ktoś nie potrafi wytłumaczyć drugiej osobie tego co </w:t>
+      </w:r>
+      <w:r>
+        <w:t>wie</w:t>
+      </w:r>
+      <w:r>
+        <w:t xml:space="preserve"> tak żeby zrozumiała to w rzeczywistości wcale tak dobrze tego nie zna ;) wobec tego jeśli pojawiły się jakieś pytania podczas</w:t>
+      </w:r>
+      <w:r>
+        <w:t xml:space="preserve"> czytania proszę śmiało o zadawanie ich.</w:t>
+      </w:r>
+      <w:r>
+        <w:t xml:space="preserve"> W sumie tyle.</w:t>
+      </w:r>
+    </w:p>
     <w:sectPr>
       <w:pgSz w:w="11906" w:h="16838"/>
       <w:pgMar w:top="1417" w:right="1417" w:bottom="1417" w:left="1417" w:header="708" w:footer="708" w:gutter="0"/>
@@ -2572,7 +5387,7 @@
 </file>
 
 <file path=word/numbering.xml><?xml version="1.0" encoding="utf-8"?>
-<w:numbering xmlns:wpc="http://schemas.microsoft.com/office/word/2010/wordprocessingCanvas" xmlns:cx="http://schemas.microsoft.com/office/drawing/2014/chartex" xmlns:cx1="http://schemas.microsoft.com/office/drawing/2015/9/8/chartex" xmlns:cx2="http://schemas.microsoft.com/office/drawing/2015/10/21/chartex" xmlns:cx3="http://schemas.microsoft.com/office/drawing/2016/5/9/chartex" xmlns:cx4="http://schemas.microsoft.com/office/drawing/2016/5/10/chartex" xmlns:cx5="http://schemas.microsoft.com/office/drawing/2016/5/11/chartex" xmlns:cx6="http://schemas.microsoft.com/office/drawing/2016/5/12/chartex" xmlns:cx7="http://schemas.microsoft.com/office/drawing/2016/5/13/chartex" xmlns:cx8="http://schemas.microsoft.com/office/drawing/2016/5/14/chartex" xmlns:mc="http://schemas.openxmlformats.org/markup-compatibility/2006" xmlns:aink="http://schemas.microsoft.com/office/drawing/2016/ink" xmlns:am3d="http://schemas.microsoft.com/office/drawing/2017/model3d" xmlns:o="urn:schemas-microsoft-com:office:office" xmlns:r="http://schemas.openxmlformats.org/officeDocument/2006/relationships" xmlns:m="http://schemas.openxmlformats.org/officeDocument/2006/math" xmlns:v="urn:schemas-microsoft-com:vml" xmlns:wp14="http://schemas.microsoft.com/office/word/2010/wordprocessingDrawing" xmlns:wp="http://schemas.openxmlformats.org/drawingml/2006/wordprocessingDrawing" xmlns:w10="urn:schemas-microsoft-com:office:word" xmlns:w="http://schemas.openxmlformats.org/wordprocessingml/2006/main" xmlns:w14="http://schemas.microsoft.com/office/word/2010/wordml" xmlns:w15="http://schemas.microsoft.com/office/word/2012/wordml" xmlns:w16cid="http://schemas.microsoft.com/office/word/2016/wordml/cid" xmlns:w16se="http://schemas.microsoft.com/office/word/2015/wordml/symex" xmlns:wpg="http://schemas.microsoft.com/office/word/2010/wordprocessingGroup" xmlns:wpi="http://schemas.microsoft.com/office/word/2010/wordprocessingInk" xmlns:wne="http://schemas.microsoft.com/office/word/2006/wordml" xmlns:wps="http://schemas.microsoft.com/office/word/2010/wordprocessingShape" mc:Ignorable="w14 w15 w16se w16cid wp14">
+<w:numbering xmlns:wpc="http://schemas.microsoft.com/office/word/2010/wordprocessingCanvas" xmlns:cx="http://schemas.microsoft.com/office/drawing/2014/chartex" xmlns:cx1="http://schemas.microsoft.com/office/drawing/2015/9/8/chartex" xmlns:mc="http://schemas.openxmlformats.org/markup-compatibility/2006" xmlns:o="urn:schemas-microsoft-com:office:office" xmlns:r="http://schemas.openxmlformats.org/officeDocument/2006/relationships" xmlns:m="http://schemas.openxmlformats.org/officeDocument/2006/math" xmlns:v="urn:schemas-microsoft-com:vml" xmlns:wp14="http://schemas.microsoft.com/office/word/2010/wordprocessingDrawing" xmlns:wp="http://schemas.openxmlformats.org/drawingml/2006/wordprocessingDrawing" xmlns:w10="urn:schemas-microsoft-com:office:word" xmlns:w="http://schemas.openxmlformats.org/wordprocessingml/2006/main" xmlns:w14="http://schemas.microsoft.com/office/word/2010/wordml" xmlns:w15="http://schemas.microsoft.com/office/word/2012/wordml" xmlns:w16se="http://schemas.microsoft.com/office/word/2015/wordml/symex" xmlns:wpg="http://schemas.microsoft.com/office/word/2010/wordprocessingGroup" xmlns:wpi="http://schemas.microsoft.com/office/word/2010/wordprocessingInk" xmlns:wne="http://schemas.microsoft.com/office/word/2006/wordml" xmlns:wps="http://schemas.microsoft.com/office/word/2010/wordprocessingShape" mc:Ignorable="w14 w15 w16se wp14">
   <w:abstractNum w:abstractNumId="0" w15:restartNumberingAfterBreak="0">
     <w:nsid w:val="072552C3"/>
     <w:multiLevelType w:val="hybridMultilevel"/>
@@ -2816,7 +5631,7 @@
 </file>
 
 <file path=word/styles.xml><?xml version="1.0" encoding="utf-8"?>
-<w:styles xmlns:mc="http://schemas.openxmlformats.org/markup-compatibility/2006" xmlns:r="http://schemas.openxmlformats.org/officeDocument/2006/relationships" xmlns:w="http://schemas.openxmlformats.org/wordprocessingml/2006/main" xmlns:w14="http://schemas.microsoft.com/office/word/2010/wordml" xmlns:w15="http://schemas.microsoft.com/office/word/2012/wordml" xmlns:w16cid="http://schemas.microsoft.com/office/word/2016/wordml/cid" xmlns:w16se="http://schemas.microsoft.com/office/word/2015/wordml/symex" mc:Ignorable="w14 w15 w16se w16cid">
+<w:styles xmlns:mc="http://schemas.openxmlformats.org/markup-compatibility/2006" xmlns:r="http://schemas.openxmlformats.org/officeDocument/2006/relationships" xmlns:w="http://schemas.openxmlformats.org/wordprocessingml/2006/main" xmlns:w14="http://schemas.microsoft.com/office/word/2010/wordml" xmlns:w15="http://schemas.microsoft.com/office/word/2012/wordml" xmlns:w16se="http://schemas.microsoft.com/office/word/2015/wordml/symex" mc:Ignorable="w14 w15 w16se">
   <w:docDefaults>
     <w:rPrDefault>
       <w:rPr>
@@ -2832,7 +5647,7 @@
       </w:pPr>
     </w:pPrDefault>
   </w:docDefaults>
-  <w:latentStyles w:defLockedState="0" w:defUIPriority="99" w:defSemiHidden="0" w:defUnhideWhenUsed="0" w:defQFormat="0" w:count="375">
+  <w:latentStyles w:defLockedState="0" w:defUIPriority="99" w:defSemiHidden="0" w:defUnhideWhenUsed="0" w:defQFormat="0" w:count="371">
     <w:lsdException w:name="Normal" w:uiPriority="0" w:qFormat="1"/>
     <w:lsdException w:name="heading 1" w:uiPriority="9" w:qFormat="1"/>
     <w:lsdException w:name="heading 2" w:semiHidden="1" w:uiPriority="9" w:unhideWhenUsed="1" w:qFormat="1"/>
@@ -2938,6 +5753,7 @@
     <w:lsdException w:name="HTML Sample" w:semiHidden="1" w:unhideWhenUsed="1"/>
     <w:lsdException w:name="HTML Typewriter" w:semiHidden="1" w:unhideWhenUsed="1"/>
     <w:lsdException w:name="HTML Variable" w:semiHidden="1" w:unhideWhenUsed="1"/>
+    <w:lsdException w:name="Normal Table" w:semiHidden="1" w:unhideWhenUsed="1"/>
     <w:lsdException w:name="annotation subject" w:semiHidden="1" w:unhideWhenUsed="1"/>
     <w:lsdException w:name="No List" w:semiHidden="1" w:unhideWhenUsed="1"/>
     <w:lsdException w:name="Outline List 1" w:semiHidden="1" w:unhideWhenUsed="1"/>
@@ -2981,8 +5797,10 @@
     <w:lsdException w:name="Table Elegant" w:semiHidden="1" w:unhideWhenUsed="1"/>
     <w:lsdException w:name="Table Professional" w:semiHidden="1" w:unhideWhenUsed="1"/>
     <w:lsdException w:name="Table Subtle 1" w:semiHidden="1" w:unhideWhenUsed="1"/>
+    <w:lsdException w:name="Table Subtle 2" w:semiHidden="1" w:unhideWhenUsed="1"/>
     <w:lsdException w:name="Table Web 1" w:semiHidden="1" w:unhideWhenUsed="1"/>
     <w:lsdException w:name="Table Web 2" w:semiHidden="1" w:unhideWhenUsed="1"/>
+    <w:lsdException w:name="Table Web 3" w:semiHidden="1" w:unhideWhenUsed="1"/>
     <w:lsdException w:name="Balloon Text" w:semiHidden="1" w:unhideWhenUsed="1"/>
     <w:lsdException w:name="Table Grid" w:uiPriority="39"/>
     <w:lsdException w:name="Table Theme" w:semiHidden="1" w:unhideWhenUsed="1"/>
@@ -3201,10 +6019,6 @@
     <w:lsdException w:name="List Table 5 Dark Accent 6" w:uiPriority="50"/>
     <w:lsdException w:name="List Table 6 Colorful Accent 6" w:uiPriority="51"/>
     <w:lsdException w:name="List Table 7 Colorful Accent 6" w:uiPriority="52"/>
-    <w:lsdException w:name="Mention" w:semiHidden="1" w:unhideWhenUsed="1"/>
-    <w:lsdException w:name="Smart Hyperlink" w:semiHidden="1" w:unhideWhenUsed="1"/>
-    <w:lsdException w:name="Hashtag" w:semiHidden="1" w:unhideWhenUsed="1"/>
-    <w:lsdException w:name="Unresolved Mention" w:semiHidden="1" w:unhideWhenUsed="1"/>
   </w:latentStyles>
   <w:style w:type="paragraph" w:default="1" w:styleId="Normalny">
     <w:name w:val="Normal"/>
@@ -3328,7 +6142,7 @@
       <w:u w:val="single"/>
     </w:rPr>
   </w:style>
-  <w:style w:type="character" w:styleId="Nierozpoznanawzmianka">
+  <w:style w:type="character" w:customStyle="1" w:styleId="UnresolvedMention">
     <w:name w:val="Unresolved Mention"/>
     <w:basedOn w:val="Domylnaczcionkaakapitu"/>
     <w:uiPriority w:val="99"/>

</xml_diff>